<commit_message>
Type conversion in python
</commit_message>
<xml_diff>
--- a/Python/notes/Python.docx
+++ b/Python/notes/Python.docx
@@ -715,6 +715,7 @@
           <w:szCs w:val="28"/>
         </w:rPr>
       </w:pPr>
+      <w:proofErr w:type="spellStart"/>
       <w:r>
         <w:rPr>
           <w:sz w:val="28"/>
@@ -722,6 +723,7 @@
         </w:rPr>
         <w:t>snake_case</w:t>
       </w:r>
+      <w:proofErr w:type="spellEnd"/>
     </w:p>
     <w:p>
       <w:pPr>
@@ -867,7 +869,32 @@
           <w:sz w:val="28"/>
           <w:szCs w:val="28"/>
         </w:rPr>
-        <w:t>We can do a,b,c = 1,2,3</w:t>
+        <w:t xml:space="preserve">We can do </w:t>
+      </w:r>
+      <w:proofErr w:type="spellStart"/>
+      <w:proofErr w:type="gramStart"/>
+      <w:r>
+        <w:rPr>
+          <w:sz w:val="28"/>
+          <w:szCs w:val="28"/>
+        </w:rPr>
+        <w:t>a,b</w:t>
+      </w:r>
+      <w:proofErr w:type="gramEnd"/>
+      <w:r>
+        <w:rPr>
+          <w:sz w:val="28"/>
+          <w:szCs w:val="28"/>
+        </w:rPr>
+        <w:t>,c</w:t>
+      </w:r>
+      <w:proofErr w:type="spellEnd"/>
+      <w:r>
+        <w:rPr>
+          <w:sz w:val="28"/>
+          <w:szCs w:val="28"/>
+        </w:rPr>
+        <w:t xml:space="preserve"> = 1,2,3</w:t>
       </w:r>
     </w:p>
     <w:p>
@@ -942,7 +969,23 @@
           <w:szCs w:val="28"/>
         </w:rPr>
         <w:lastRenderedPageBreak/>
-        <w:t>Dunder methods (short for Double UNDERscore) are special built-in methods in Python whose names start and end with two underscores:</w:t>
+        <w:t xml:space="preserve">Dunder methods (short for Double </w:t>
+      </w:r>
+      <w:proofErr w:type="spellStart"/>
+      <w:r>
+        <w:rPr>
+          <w:sz w:val="28"/>
+          <w:szCs w:val="28"/>
+        </w:rPr>
+        <w:t>UNDERscore</w:t>
+      </w:r>
+      <w:proofErr w:type="spellEnd"/>
+      <w:r>
+        <w:rPr>
+          <w:sz w:val="28"/>
+          <w:szCs w:val="28"/>
+        </w:rPr>
+        <w:t>) are special built-in methods in Python whose names start and end with two underscores:</w:t>
       </w:r>
     </w:p>
     <w:p>
@@ -1084,6 +1127,7 @@
           <w:szCs w:val="28"/>
         </w:rPr>
       </w:pPr>
+      <w:proofErr w:type="spellStart"/>
       <w:r>
         <w:rPr>
           <w:sz w:val="28"/>
@@ -1096,7 +1140,15 @@
           <w:sz w:val="28"/>
           <w:szCs w:val="28"/>
         </w:rPr>
-        <w:t>q = 100 (statement)</w:t>
+        <w:t>q</w:t>
+      </w:r>
+      <w:proofErr w:type="spellEnd"/>
+      <w:r>
+        <w:rPr>
+          <w:sz w:val="28"/>
+          <w:szCs w:val="28"/>
+        </w:rPr>
+        <w:t xml:space="preserve"> = 100 (statement)</w:t>
       </w:r>
     </w:p>
     <w:p>
@@ -1112,12 +1164,37 @@
           <w:szCs w:val="28"/>
         </w:rPr>
       </w:pPr>
-      <w:r>
-        <w:rPr>
-          <w:sz w:val="28"/>
-          <w:szCs w:val="28"/>
-        </w:rPr>
-        <w:t>User_age = iq / 5 (statement)</w:t>
+      <w:proofErr w:type="spellStart"/>
+      <w:r>
+        <w:rPr>
+          <w:sz w:val="28"/>
+          <w:szCs w:val="28"/>
+        </w:rPr>
+        <w:t>User_age</w:t>
+      </w:r>
+      <w:proofErr w:type="spellEnd"/>
+      <w:r>
+        <w:rPr>
+          <w:sz w:val="28"/>
+          <w:szCs w:val="28"/>
+        </w:rPr>
+        <w:t xml:space="preserve"> = </w:t>
+      </w:r>
+      <w:proofErr w:type="spellStart"/>
+      <w:r>
+        <w:rPr>
+          <w:sz w:val="28"/>
+          <w:szCs w:val="28"/>
+        </w:rPr>
+        <w:t>iq</w:t>
+      </w:r>
+      <w:proofErr w:type="spellEnd"/>
+      <w:r>
+        <w:rPr>
+          <w:sz w:val="28"/>
+          <w:szCs w:val="28"/>
+        </w:rPr>
+        <w:t xml:space="preserve"> / 5 (statement)</w:t>
       </w:r>
     </w:p>
     <w:p>
@@ -1133,6 +1210,7 @@
           <w:szCs w:val="28"/>
         </w:rPr>
       </w:pPr>
+      <w:proofErr w:type="spellStart"/>
       <w:r>
         <w:rPr>
           <w:sz w:val="28"/>
@@ -1145,7 +1223,15 @@
           <w:sz w:val="28"/>
           <w:szCs w:val="28"/>
         </w:rPr>
-        <w:t>q/5 (</w:t>
+        <w:t>q</w:t>
+      </w:r>
+      <w:proofErr w:type="spellEnd"/>
+      <w:r>
+        <w:rPr>
+          <w:sz w:val="28"/>
+          <w:szCs w:val="28"/>
+        </w:rPr>
+        <w:t>/5 (</w:t>
       </w:r>
       <w:r>
         <w:rPr>
@@ -1474,7 +1560,23 @@
           <w:sz w:val="28"/>
           <w:szCs w:val="28"/>
         </w:rPr>
-        <w:t>You can use single quotes (' '), double quotes (" "), or triple quotes (""" """) for multiline strings.</w:t>
+        <w:t xml:space="preserve">You can use single quotes (' '), double quotes (" "), or triple </w:t>
+      </w:r>
+      <w:proofErr w:type="gramStart"/>
+      <w:r>
+        <w:rPr>
+          <w:sz w:val="28"/>
+          <w:szCs w:val="28"/>
+        </w:rPr>
+        <w:t>quotes ("</w:t>
+      </w:r>
+      <w:proofErr w:type="gramEnd"/>
+      <w:r>
+        <w:rPr>
+          <w:sz w:val="28"/>
+          <w:szCs w:val="28"/>
+        </w:rPr>
+        <w:t>"" """) for multiline strings.</w:t>
       </w:r>
     </w:p>
     <w:p>
@@ -1518,7 +1620,55 @@
           <w:sz w:val="28"/>
           <w:szCs w:val="28"/>
         </w:rPr>
-        <w:t xml:space="preserve"> You can access characters using indexing: s[0], s[1], s[-1]</w:t>
+        <w:t xml:space="preserve"> You can access characters using indexing: </w:t>
+      </w:r>
+      <w:proofErr w:type="gramStart"/>
+      <w:r>
+        <w:rPr>
+          <w:sz w:val="28"/>
+          <w:szCs w:val="28"/>
+        </w:rPr>
+        <w:t>s[</w:t>
+      </w:r>
+      <w:proofErr w:type="gramEnd"/>
+      <w:r>
+        <w:rPr>
+          <w:sz w:val="28"/>
+          <w:szCs w:val="28"/>
+        </w:rPr>
+        <w:t xml:space="preserve">0], </w:t>
+      </w:r>
+      <w:proofErr w:type="gramStart"/>
+      <w:r>
+        <w:rPr>
+          <w:sz w:val="28"/>
+          <w:szCs w:val="28"/>
+        </w:rPr>
+        <w:t>s[</w:t>
+      </w:r>
+      <w:proofErr w:type="gramEnd"/>
+      <w:r>
+        <w:rPr>
+          <w:sz w:val="28"/>
+          <w:szCs w:val="28"/>
+        </w:rPr>
+        <w:t xml:space="preserve">1], </w:t>
+      </w:r>
+      <w:proofErr w:type="gramStart"/>
+      <w:r>
+        <w:rPr>
+          <w:sz w:val="28"/>
+          <w:szCs w:val="28"/>
+        </w:rPr>
+        <w:t>s[</w:t>
+      </w:r>
+      <w:proofErr w:type="gramEnd"/>
+      <w:r>
+        <w:rPr>
+          <w:sz w:val="28"/>
+          <w:szCs w:val="28"/>
+        </w:rPr>
+        <w:t>-1]</w:t>
       </w:r>
     </w:p>
     <w:p>
@@ -1540,7 +1690,55 @@
           <w:sz w:val="28"/>
           <w:szCs w:val="28"/>
         </w:rPr>
-        <w:t>You can extract parts of a string using slicing: s[0:3], s[2:], s[:4]</w:t>
+        <w:t xml:space="preserve">You can extract parts of a string using slicing: </w:t>
+      </w:r>
+      <w:proofErr w:type="gramStart"/>
+      <w:r>
+        <w:rPr>
+          <w:sz w:val="28"/>
+          <w:szCs w:val="28"/>
+        </w:rPr>
+        <w:t>s[</w:t>
+      </w:r>
+      <w:proofErr w:type="gramEnd"/>
+      <w:r>
+        <w:rPr>
+          <w:sz w:val="28"/>
+          <w:szCs w:val="28"/>
+        </w:rPr>
+        <w:t xml:space="preserve">0:3], </w:t>
+      </w:r>
+      <w:proofErr w:type="gramStart"/>
+      <w:r>
+        <w:rPr>
+          <w:sz w:val="28"/>
+          <w:szCs w:val="28"/>
+        </w:rPr>
+        <w:t>s[</w:t>
+      </w:r>
+      <w:proofErr w:type="gramEnd"/>
+      <w:r>
+        <w:rPr>
+          <w:sz w:val="28"/>
+          <w:szCs w:val="28"/>
+        </w:rPr>
+        <w:t xml:space="preserve">2:], </w:t>
+      </w:r>
+      <w:proofErr w:type="gramStart"/>
+      <w:r>
+        <w:rPr>
+          <w:sz w:val="28"/>
+          <w:szCs w:val="28"/>
+        </w:rPr>
+        <w:t>s[</w:t>
+      </w:r>
+      <w:proofErr w:type="gramEnd"/>
+      <w:r>
+        <w:rPr>
+          <w:sz w:val="28"/>
+          <w:szCs w:val="28"/>
+        </w:rPr>
+        <w:t>:4]</w:t>
       </w:r>
     </w:p>
     <w:p>
@@ -1562,7 +1760,23 @@
           <w:sz w:val="28"/>
           <w:szCs w:val="28"/>
         </w:rPr>
-        <w:t>Use len(string) to get the length of a string.</w:t>
+        <w:t xml:space="preserve">Use </w:t>
+      </w:r>
+      <w:proofErr w:type="spellStart"/>
+      <w:r>
+        <w:rPr>
+          <w:sz w:val="28"/>
+          <w:szCs w:val="28"/>
+        </w:rPr>
+        <w:t>len</w:t>
+      </w:r>
+      <w:proofErr w:type="spellEnd"/>
+      <w:r>
+        <w:rPr>
+          <w:sz w:val="28"/>
+          <w:szCs w:val="28"/>
+        </w:rPr>
+        <w:t>(string) to get the length of a string.</w:t>
       </w:r>
     </w:p>
     <w:p>
@@ -1591,7 +1805,23 @@
           <w:szCs w:val="28"/>
         </w:rPr>
         <w:br/>
-        <w:t>• lower() – converts to lowercase</w:t>
+        <w:t xml:space="preserve">• </w:t>
+      </w:r>
+      <w:proofErr w:type="gramStart"/>
+      <w:r>
+        <w:rPr>
+          <w:sz w:val="28"/>
+          <w:szCs w:val="28"/>
+        </w:rPr>
+        <w:t>lower(</w:t>
+      </w:r>
+      <w:proofErr w:type="gramEnd"/>
+      <w:r>
+        <w:rPr>
+          <w:sz w:val="28"/>
+          <w:szCs w:val="28"/>
+        </w:rPr>
+        <w:t>) – converts to lowercase</w:t>
       </w:r>
       <w:r>
         <w:rPr>
@@ -1599,7 +1829,23 @@
           <w:szCs w:val="28"/>
         </w:rPr>
         <w:br/>
-        <w:t>• upper() – converts to uppercase</w:t>
+        <w:t xml:space="preserve">• </w:t>
+      </w:r>
+      <w:proofErr w:type="gramStart"/>
+      <w:r>
+        <w:rPr>
+          <w:sz w:val="28"/>
+          <w:szCs w:val="28"/>
+        </w:rPr>
+        <w:t>upper(</w:t>
+      </w:r>
+      <w:proofErr w:type="gramEnd"/>
+      <w:r>
+        <w:rPr>
+          <w:sz w:val="28"/>
+          <w:szCs w:val="28"/>
+        </w:rPr>
+        <w:t>) – converts to uppercase</w:t>
       </w:r>
       <w:r>
         <w:rPr>
@@ -1607,7 +1853,23 @@
           <w:szCs w:val="28"/>
         </w:rPr>
         <w:br/>
-        <w:t>• strip() – removes extra spaces</w:t>
+        <w:t xml:space="preserve">• </w:t>
+      </w:r>
+      <w:proofErr w:type="gramStart"/>
+      <w:r>
+        <w:rPr>
+          <w:sz w:val="28"/>
+          <w:szCs w:val="28"/>
+        </w:rPr>
+        <w:t>strip(</w:t>
+      </w:r>
+      <w:proofErr w:type="gramEnd"/>
+      <w:r>
+        <w:rPr>
+          <w:sz w:val="28"/>
+          <w:szCs w:val="28"/>
+        </w:rPr>
+        <w:t>) – removes extra spaces</w:t>
       </w:r>
       <w:r>
         <w:rPr>
@@ -1615,7 +1877,23 @@
           <w:szCs w:val="28"/>
         </w:rPr>
         <w:br/>
-        <w:t>• replace(old, new) – replaces text</w:t>
+        <w:t xml:space="preserve">• </w:t>
+      </w:r>
+      <w:proofErr w:type="gramStart"/>
+      <w:r>
+        <w:rPr>
+          <w:sz w:val="28"/>
+          <w:szCs w:val="28"/>
+        </w:rPr>
+        <w:t>replace(</w:t>
+      </w:r>
+      <w:proofErr w:type="gramEnd"/>
+      <w:r>
+        <w:rPr>
+          <w:sz w:val="28"/>
+          <w:szCs w:val="28"/>
+        </w:rPr>
+        <w:t>old, new) – replaces text</w:t>
       </w:r>
       <w:r>
         <w:rPr>
@@ -1660,7 +1938,23 @@
           <w:szCs w:val="28"/>
         </w:rPr>
         <w:br/>
-        <w:t>• full_name = first + " " + last</w:t>
+        <w:t xml:space="preserve">• </w:t>
+      </w:r>
+      <w:proofErr w:type="spellStart"/>
+      <w:r>
+        <w:rPr>
+          <w:sz w:val="28"/>
+          <w:szCs w:val="28"/>
+        </w:rPr>
+        <w:t>full_name</w:t>
+      </w:r>
+      <w:proofErr w:type="spellEnd"/>
+      <w:r>
+        <w:rPr>
+          <w:sz w:val="28"/>
+          <w:szCs w:val="28"/>
+        </w:rPr>
+        <w:t xml:space="preserve"> = first + " " + last</w:t>
       </w:r>
     </w:p>
     <w:p>
@@ -1705,7 +1999,23 @@
           <w:szCs w:val="28"/>
         </w:rPr>
         <w:br/>
-        <w:t>• msg = f"My name is {name} and I am {age}"</w:t>
+        <w:t xml:space="preserve">• msg = </w:t>
+      </w:r>
+      <w:proofErr w:type="spellStart"/>
+      <w:r>
+        <w:rPr>
+          <w:sz w:val="28"/>
+          <w:szCs w:val="28"/>
+        </w:rPr>
+        <w:t>f"My</w:t>
+      </w:r>
+      <w:proofErr w:type="spellEnd"/>
+      <w:r>
+        <w:rPr>
+          <w:sz w:val="28"/>
+          <w:szCs w:val="28"/>
+        </w:rPr>
+        <w:t xml:space="preserve"> name is {name} and I am {age}"</w:t>
       </w:r>
     </w:p>
     <w:p>
@@ -1742,7 +2052,23 @@
           <w:szCs w:val="28"/>
         </w:rPr>
         <w:br/>
-        <w:t>• print(s[0]) → P</w:t>
+        <w:t>• print(</w:t>
+      </w:r>
+      <w:proofErr w:type="gramStart"/>
+      <w:r>
+        <w:rPr>
+          <w:sz w:val="28"/>
+          <w:szCs w:val="28"/>
+        </w:rPr>
+        <w:t>s[</w:t>
+      </w:r>
+      <w:proofErr w:type="gramEnd"/>
+      <w:r>
+        <w:rPr>
+          <w:sz w:val="28"/>
+          <w:szCs w:val="28"/>
+        </w:rPr>
+        <w:t>0]) → P</w:t>
       </w:r>
       <w:r>
         <w:rPr>
@@ -1750,7 +2076,23 @@
           <w:szCs w:val="28"/>
         </w:rPr>
         <w:br/>
-        <w:t>• print(s[-1]) → n</w:t>
+        <w:t>• print(</w:t>
+      </w:r>
+      <w:proofErr w:type="gramStart"/>
+      <w:r>
+        <w:rPr>
+          <w:sz w:val="28"/>
+          <w:szCs w:val="28"/>
+        </w:rPr>
+        <w:t>s[</w:t>
+      </w:r>
+      <w:proofErr w:type="gramEnd"/>
+      <w:r>
+        <w:rPr>
+          <w:sz w:val="28"/>
+          <w:szCs w:val="28"/>
+        </w:rPr>
+        <w:t>-1]) → n</w:t>
       </w:r>
       <w:r>
         <w:rPr>
@@ -1765,15 +2107,65 @@
           <w:szCs w:val="28"/>
         </w:rPr>
         <w:lastRenderedPageBreak/>
-        <w:t>• print(s[1:4]) → yth</w:t>
-      </w:r>
+        <w:t>• print(</w:t>
+      </w:r>
+      <w:proofErr w:type="gramStart"/>
+      <w:r>
+        <w:rPr>
+          <w:sz w:val="28"/>
+          <w:szCs w:val="28"/>
+        </w:rPr>
+        <w:t>s[</w:t>
+      </w:r>
+      <w:proofErr w:type="gramEnd"/>
+      <w:r>
+        <w:rPr>
+          <w:sz w:val="28"/>
+          <w:szCs w:val="28"/>
+        </w:rPr>
+        <w:t xml:space="preserve">1:4]) → </w:t>
+      </w:r>
+      <w:proofErr w:type="spellStart"/>
+      <w:r>
+        <w:rPr>
+          <w:sz w:val="28"/>
+          <w:szCs w:val="28"/>
+        </w:rPr>
+        <w:t>yth</w:t>
+      </w:r>
+      <w:proofErr w:type="spellEnd"/>
       <w:r>
         <w:rPr>
           <w:sz w:val="28"/>
           <w:szCs w:val="28"/>
         </w:rPr>
         <w:br/>
-        <w:t>• print("Hello".upper()) → HELLO</w:t>
+        <w:t>• print("</w:t>
+      </w:r>
+      <w:proofErr w:type="spellStart"/>
+      <w:r>
+        <w:rPr>
+          <w:sz w:val="28"/>
+          <w:szCs w:val="28"/>
+        </w:rPr>
+        <w:t>Hello</w:t>
+      </w:r>
+      <w:proofErr w:type="gramStart"/>
+      <w:r>
+        <w:rPr>
+          <w:sz w:val="28"/>
+          <w:szCs w:val="28"/>
+        </w:rPr>
+        <w:t>".upper</w:t>
+      </w:r>
+      <w:proofErr w:type="spellEnd"/>
+      <w:proofErr w:type="gramEnd"/>
+      <w:r>
+        <w:rPr>
+          <w:sz w:val="28"/>
+          <w:szCs w:val="28"/>
+        </w:rPr>
+        <w:t>()) → HELLO</w:t>
       </w:r>
     </w:p>
     <w:p>
@@ -1960,7 +2352,25 @@
           <w:szCs w:val="28"/>
         </w:rPr>
         <w:br/>
-        <w:t>• "Hello\nWorld" →</w:t>
+        <w:t>• "Hello\</w:t>
+      </w:r>
+      <w:proofErr w:type="spellStart"/>
+      <w:r>
+        <w:rPr>
+          <w:rFonts w:asciiTheme="minorHAnsi" w:hAnsiTheme="minorHAnsi"/>
+          <w:sz w:val="28"/>
+          <w:szCs w:val="28"/>
+        </w:rPr>
+        <w:t>nWorld</w:t>
+      </w:r>
+      <w:proofErr w:type="spellEnd"/>
+      <w:r>
+        <w:rPr>
+          <w:rFonts w:asciiTheme="minorHAnsi" w:hAnsiTheme="minorHAnsi"/>
+          <w:sz w:val="28"/>
+          <w:szCs w:val="28"/>
+        </w:rPr>
+        <w:t>" →</w:t>
       </w:r>
       <w:r>
         <w:rPr>
@@ -1995,13 +2405,33 @@
           <w:szCs w:val="28"/>
         </w:rPr>
       </w:pPr>
-      <w:r>
-        <w:rPr>
-          <w:rFonts w:asciiTheme="minorHAnsi" w:hAnsiTheme="minorHAnsi"/>
-          <w:sz w:val="28"/>
-          <w:szCs w:val="28"/>
-        </w:rPr>
-        <w:t>• "A\tB" → A B</w:t>
+      <w:proofErr w:type="gramStart"/>
+      <w:r>
+        <w:rPr>
+          <w:rFonts w:asciiTheme="minorHAnsi" w:hAnsiTheme="minorHAnsi"/>
+          <w:sz w:val="28"/>
+          <w:szCs w:val="28"/>
+        </w:rPr>
+        <w:t>• "A\</w:t>
+      </w:r>
+      <w:proofErr w:type="spellStart"/>
+      <w:proofErr w:type="gramEnd"/>
+      <w:r>
+        <w:rPr>
+          <w:rFonts w:asciiTheme="minorHAnsi" w:hAnsiTheme="minorHAnsi"/>
+          <w:sz w:val="28"/>
+          <w:szCs w:val="28"/>
+        </w:rPr>
+        <w:t>tB</w:t>
+      </w:r>
+      <w:proofErr w:type="spellEnd"/>
+      <w:r>
+        <w:rPr>
+          <w:rFonts w:asciiTheme="minorHAnsi" w:hAnsiTheme="minorHAnsi"/>
+          <w:sz w:val="28"/>
+          <w:szCs w:val="28"/>
+        </w:rPr>
+        <w:t>" → A B</w:t>
       </w:r>
     </w:p>
     <w:p>
@@ -2024,7 +2454,25 @@
           <w:sz w:val="28"/>
           <w:szCs w:val="28"/>
         </w:rPr>
-        <w:t>• "He said "Hello"" → He said "Hello"</w:t>
+        <w:t>• "He said "</w:t>
+      </w:r>
+      <w:proofErr w:type="gramStart"/>
+      <w:r>
+        <w:rPr>
+          <w:rFonts w:asciiTheme="minorHAnsi" w:hAnsiTheme="minorHAnsi"/>
+          <w:sz w:val="28"/>
+          <w:szCs w:val="28"/>
+        </w:rPr>
+        <w:t>Hello"" →</w:t>
+      </w:r>
+      <w:proofErr w:type="gramEnd"/>
+      <w:r>
+        <w:rPr>
+          <w:rFonts w:asciiTheme="minorHAnsi" w:hAnsiTheme="minorHAnsi"/>
+          <w:sz w:val="28"/>
+          <w:szCs w:val="28"/>
+        </w:rPr>
+        <w:t xml:space="preserve"> He said "Hello"</w:t>
       </w:r>
     </w:p>
     <w:p>
@@ -2080,7 +2528,61 @@
           <w:szCs w:val="28"/>
         </w:rPr>
         <w:br/>
-        <w:t>• r"Hello\nWorld" → prints Hello\nWorld literally</w:t>
+        <w:t xml:space="preserve">• </w:t>
+      </w:r>
+      <w:proofErr w:type="spellStart"/>
+      <w:r>
+        <w:rPr>
+          <w:rFonts w:asciiTheme="minorHAnsi" w:hAnsiTheme="minorHAnsi"/>
+          <w:sz w:val="28"/>
+          <w:szCs w:val="28"/>
+        </w:rPr>
+        <w:t>r"Hello</w:t>
+      </w:r>
+      <w:proofErr w:type="spellEnd"/>
+      <w:r>
+        <w:rPr>
+          <w:rFonts w:asciiTheme="minorHAnsi" w:hAnsiTheme="minorHAnsi"/>
+          <w:sz w:val="28"/>
+          <w:szCs w:val="28"/>
+        </w:rPr>
+        <w:t>\</w:t>
+      </w:r>
+      <w:proofErr w:type="spellStart"/>
+      <w:r>
+        <w:rPr>
+          <w:rFonts w:asciiTheme="minorHAnsi" w:hAnsiTheme="minorHAnsi"/>
+          <w:sz w:val="28"/>
+          <w:szCs w:val="28"/>
+        </w:rPr>
+        <w:t>nWorld</w:t>
+      </w:r>
+      <w:proofErr w:type="spellEnd"/>
+      <w:r>
+        <w:rPr>
+          <w:rFonts w:asciiTheme="minorHAnsi" w:hAnsiTheme="minorHAnsi"/>
+          <w:sz w:val="28"/>
+          <w:szCs w:val="28"/>
+        </w:rPr>
+        <w:t>" → prints Hello\</w:t>
+      </w:r>
+      <w:proofErr w:type="spellStart"/>
+      <w:r>
+        <w:rPr>
+          <w:rFonts w:asciiTheme="minorHAnsi" w:hAnsiTheme="minorHAnsi"/>
+          <w:sz w:val="28"/>
+          <w:szCs w:val="28"/>
+        </w:rPr>
+        <w:t>nWorld</w:t>
+      </w:r>
+      <w:proofErr w:type="spellEnd"/>
+      <w:r>
+        <w:rPr>
+          <w:rFonts w:asciiTheme="minorHAnsi" w:hAnsiTheme="minorHAnsi"/>
+          <w:sz w:val="28"/>
+          <w:szCs w:val="28"/>
+        </w:rPr>
+        <w:t xml:space="preserve"> literally</w:t>
       </w:r>
       <w:r>
         <w:rPr>
@@ -2398,7 +2900,29 @@
           <w:szCs w:val="28"/>
           <w14:ligatures w14:val="none"/>
         </w:rPr>
-        <w:t>msg = f"My name is {name} and I am {age} years old."</w:t>
+        <w:t xml:space="preserve">msg = </w:t>
+      </w:r>
+      <w:proofErr w:type="spellStart"/>
+      <w:r>
+        <w:rPr>
+          <w:rFonts w:eastAsia="Times New Roman" w:cs="Courier New"/>
+          <w:kern w:val="0"/>
+          <w:sz w:val="28"/>
+          <w:szCs w:val="28"/>
+          <w14:ligatures w14:val="none"/>
+        </w:rPr>
+        <w:t>f"My</w:t>
+      </w:r>
+      <w:proofErr w:type="spellEnd"/>
+      <w:r>
+        <w:rPr>
+          <w:rFonts w:eastAsia="Times New Roman" w:cs="Courier New"/>
+          <w:kern w:val="0"/>
+          <w:sz w:val="28"/>
+          <w:szCs w:val="28"/>
+          <w14:ligatures w14:val="none"/>
+        </w:rPr>
+        <w:t xml:space="preserve"> name is {name} and I am {age} years old."</w:t>
       </w:r>
     </w:p>
     <w:p>
@@ -2501,8 +3025,20 @@
           <w:szCs w:val="28"/>
           <w14:ligatures w14:val="none"/>
         </w:rPr>
-        <w:t>result = f"5 + 7 = {5 + 7}"</w:t>
-      </w:r>
+        <w:t xml:space="preserve">result = f"5 + 7 = {5 + </w:t>
+      </w:r>
+      <w:proofErr w:type="gramStart"/>
+      <w:r>
+        <w:rPr>
+          <w:rFonts w:eastAsia="Times New Roman" w:cs="Courier New"/>
+          <w:kern w:val="0"/>
+          <w:sz w:val="28"/>
+          <w:szCs w:val="28"/>
+          <w14:ligatures w14:val="none"/>
+        </w:rPr>
+        <w:t>7}"</w:t>
+      </w:r>
+      <w:proofErr w:type="gramEnd"/>
     </w:p>
     <w:p>
       <w:pPr>
@@ -2621,6 +3157,7 @@
           <w14:ligatures w14:val="none"/>
         </w:rPr>
       </w:pPr>
+      <w:proofErr w:type="gramStart"/>
       <w:r>
         <w:rPr>
           <w:rFonts w:eastAsia="Times New Roman" w:cs="Courier New"/>
@@ -2629,7 +3166,40 @@
           <w:szCs w:val="28"/>
           <w14:ligatures w14:val="none"/>
         </w:rPr>
-        <w:t>f"{pi:.2f}"   # 3.14</w:t>
+        <w:t>f"{</w:t>
+      </w:r>
+      <w:proofErr w:type="gramEnd"/>
+      <w:r>
+        <w:rPr>
+          <w:rFonts w:eastAsia="Times New Roman" w:cs="Courier New"/>
+          <w:kern w:val="0"/>
+          <w:sz w:val="28"/>
+          <w:szCs w:val="28"/>
+          <w14:ligatures w14:val="none"/>
+        </w:rPr>
+        <w:t>pi:.2</w:t>
+      </w:r>
+      <w:proofErr w:type="gramStart"/>
+      <w:r>
+        <w:rPr>
+          <w:rFonts w:eastAsia="Times New Roman" w:cs="Courier New"/>
+          <w:kern w:val="0"/>
+          <w:sz w:val="28"/>
+          <w:szCs w:val="28"/>
+          <w14:ligatures w14:val="none"/>
+        </w:rPr>
+        <w:t>f}"   #</w:t>
+      </w:r>
+      <w:proofErr w:type="gramEnd"/>
+      <w:r>
+        <w:rPr>
+          <w:rFonts w:eastAsia="Times New Roman" w:cs="Courier New"/>
+          <w:kern w:val="0"/>
+          <w:sz w:val="28"/>
+          <w:szCs w:val="28"/>
+          <w14:ligatures w14:val="none"/>
+        </w:rPr>
+        <w:t xml:space="preserve"> 3.14</w:t>
       </w:r>
     </w:p>
     <w:p>
@@ -2756,6 +3326,7 @@
           <w14:ligatures w14:val="none"/>
         </w:rPr>
       </w:pPr>
+      <w:proofErr w:type="gramStart"/>
       <w:r>
         <w:rPr>
           <w:rFonts w:eastAsia="Times New Roman" w:cs="Courier New"/>
@@ -2764,7 +3335,18 @@
           <w:szCs w:val="28"/>
           <w14:ligatures w14:val="none"/>
         </w:rPr>
-        <w:t>f"{num:,}"   # 1,000,000</w:t>
+        <w:t>f"{num:,</w:t>
+      </w:r>
+      <w:proofErr w:type="gramEnd"/>
+      <w:r>
+        <w:rPr>
+          <w:rFonts w:eastAsia="Times New Roman" w:cs="Courier New"/>
+          <w:kern w:val="0"/>
+          <w:sz w:val="28"/>
+          <w:szCs w:val="28"/>
+          <w14:ligatures w14:val="none"/>
+        </w:rPr>
+        <w:t>}"   # 1,000,000</w:t>
       </w:r>
     </w:p>
     <w:p>
@@ -2792,7 +3374,29 @@
           <w14:ligatures w14:val="none"/>
         </w:rPr>
         <w:lastRenderedPageBreak/>
-        <w:t>String formatting using format()</w:t>
+        <w:t xml:space="preserve">String formatting using </w:t>
+      </w:r>
+      <w:proofErr w:type="gramStart"/>
+      <w:r>
+        <w:rPr>
+          <w:rFonts w:eastAsia="Times New Roman" w:cs="Times New Roman"/>
+          <w:kern w:val="0"/>
+          <w:sz w:val="28"/>
+          <w:szCs w:val="28"/>
+          <w14:ligatures w14:val="none"/>
+        </w:rPr>
+        <w:t>format(</w:t>
+      </w:r>
+      <w:proofErr w:type="gramEnd"/>
+      <w:r>
+        <w:rPr>
+          <w:rFonts w:eastAsia="Times New Roman" w:cs="Times New Roman"/>
+          <w:kern w:val="0"/>
+          <w:sz w:val="28"/>
+          <w:szCs w:val="28"/>
+          <w14:ligatures w14:val="none"/>
+        </w:rPr>
+        <w:t>)</w:t>
       </w:r>
       <w:r>
         <w:rPr>
@@ -2848,7 +3452,41 @@
           <w:szCs w:val="28"/>
           <w14:ligatures w14:val="none"/>
         </w:rPr>
-        <w:t>"Hello {}, you are {} years old".format(name, age)</w:t>
+        <w:t xml:space="preserve">"Hello {}, you are {} years </w:t>
+      </w:r>
+      <w:proofErr w:type="spellStart"/>
+      <w:r>
+        <w:rPr>
+          <w:rFonts w:eastAsia="Times New Roman" w:cs="Courier New"/>
+          <w:kern w:val="0"/>
+          <w:sz w:val="28"/>
+          <w:szCs w:val="28"/>
+          <w14:ligatures w14:val="none"/>
+        </w:rPr>
+        <w:t>old</w:t>
+      </w:r>
+      <w:proofErr w:type="gramStart"/>
+      <w:r>
+        <w:rPr>
+          <w:rFonts w:eastAsia="Times New Roman" w:cs="Courier New"/>
+          <w:kern w:val="0"/>
+          <w:sz w:val="28"/>
+          <w:szCs w:val="28"/>
+          <w14:ligatures w14:val="none"/>
+        </w:rPr>
+        <w:t>".format</w:t>
+      </w:r>
+      <w:proofErr w:type="spellEnd"/>
+      <w:proofErr w:type="gramEnd"/>
+      <w:r>
+        <w:rPr>
+          <w:rFonts w:eastAsia="Times New Roman" w:cs="Courier New"/>
+          <w:kern w:val="0"/>
+          <w:sz w:val="28"/>
+          <w:szCs w:val="28"/>
+          <w14:ligatures w14:val="none"/>
+        </w:rPr>
+        <w:t>(name, age)</w:t>
       </w:r>
     </w:p>
     <w:p>
@@ -2875,7 +3513,29 @@
           <w:szCs w:val="28"/>
           <w14:ligatures w14:val="none"/>
         </w:rPr>
-        <w:t>Old-style formatting (%) — not commonly used</w:t>
+        <w:t>Old-style formatting (</w:t>
+      </w:r>
+      <w:proofErr w:type="gramStart"/>
+      <w:r>
+        <w:rPr>
+          <w:rFonts w:eastAsia="Times New Roman" w:cs="Times New Roman"/>
+          <w:kern w:val="0"/>
+          <w:sz w:val="28"/>
+          <w:szCs w:val="28"/>
+          <w14:ligatures w14:val="none"/>
+        </w:rPr>
+        <w:t>%) —</w:t>
+      </w:r>
+      <w:proofErr w:type="gramEnd"/>
+      <w:r>
+        <w:rPr>
+          <w:rFonts w:eastAsia="Times New Roman" w:cs="Times New Roman"/>
+          <w:kern w:val="0"/>
+          <w:sz w:val="28"/>
+          <w:szCs w:val="28"/>
+          <w14:ligatures w14:val="none"/>
+        </w:rPr>
+        <w:t xml:space="preserve"> not commonly used</w:t>
       </w:r>
     </w:p>
     <w:p>
@@ -3154,7 +3814,29 @@
           <w14:ligatures w14:val="none"/>
         </w:rPr>
         <w:br/>
-        <w:t>• Use len(s) to find length</w:t>
+        <w:t xml:space="preserve">• Use </w:t>
+      </w:r>
+      <w:proofErr w:type="spellStart"/>
+      <w:r>
+        <w:rPr>
+          <w:rFonts w:eastAsia="Times New Roman" w:cs="Times New Roman"/>
+          <w:kern w:val="0"/>
+          <w:sz w:val="28"/>
+          <w:szCs w:val="28"/>
+          <w14:ligatures w14:val="none"/>
+        </w:rPr>
+        <w:t>len</w:t>
+      </w:r>
+      <w:proofErr w:type="spellEnd"/>
+      <w:r>
+        <w:rPr>
+          <w:rFonts w:eastAsia="Times New Roman" w:cs="Times New Roman"/>
+          <w:kern w:val="0"/>
+          <w:sz w:val="28"/>
+          <w:szCs w:val="28"/>
+          <w14:ligatures w14:val="none"/>
+        </w:rPr>
+        <w:t>(s) to find length</w:t>
       </w:r>
       <w:r>
         <w:rPr>
@@ -3175,7 +3857,29 @@
           <w14:ligatures w14:val="none"/>
         </w:rPr>
         <w:lastRenderedPageBreak/>
-        <w:t>• Last index = len(s) - 1</w:t>
+        <w:t xml:space="preserve">• Last index = </w:t>
+      </w:r>
+      <w:proofErr w:type="spellStart"/>
+      <w:r>
+        <w:rPr>
+          <w:rFonts w:eastAsia="Times New Roman" w:cs="Times New Roman"/>
+          <w:kern w:val="0"/>
+          <w:sz w:val="28"/>
+          <w:szCs w:val="28"/>
+          <w14:ligatures w14:val="none"/>
+        </w:rPr>
+        <w:t>len</w:t>
+      </w:r>
+      <w:proofErr w:type="spellEnd"/>
+      <w:r>
+        <w:rPr>
+          <w:rFonts w:eastAsia="Times New Roman" w:cs="Times New Roman"/>
+          <w:kern w:val="0"/>
+          <w:sz w:val="28"/>
+          <w:szCs w:val="28"/>
+          <w14:ligatures w14:val="none"/>
+        </w:rPr>
+        <w:t>(s) - 1</w:t>
       </w:r>
       <w:r>
         <w:rPr>
@@ -3211,7 +3915,47 @@
           <w:szCs w:val="28"/>
           <w14:ligatures w14:val="none"/>
         </w:rPr>
-        <w:t>String Slicing (start:end:jumpOver)</w:t>
+        <w:t>String Slicing (</w:t>
+      </w:r>
+      <w:proofErr w:type="spellStart"/>
+      <w:proofErr w:type="gramStart"/>
+      <w:r>
+        <w:rPr>
+          <w:rFonts w:eastAsia="Times New Roman" w:cs="Times New Roman"/>
+          <w:b/>
+          <w:bCs/>
+          <w:kern w:val="0"/>
+          <w:sz w:val="28"/>
+          <w:szCs w:val="28"/>
+          <w14:ligatures w14:val="none"/>
+        </w:rPr>
+        <w:t>start:end</w:t>
+      </w:r>
+      <w:proofErr w:type="gramEnd"/>
+      <w:r>
+        <w:rPr>
+          <w:rFonts w:eastAsia="Times New Roman" w:cs="Times New Roman"/>
+          <w:b/>
+          <w:bCs/>
+          <w:kern w:val="0"/>
+          <w:sz w:val="28"/>
+          <w:szCs w:val="28"/>
+          <w14:ligatures w14:val="none"/>
+        </w:rPr>
+        <w:t>:jumpOver</w:t>
+      </w:r>
+      <w:proofErr w:type="spellEnd"/>
+      <w:r>
+        <w:rPr>
+          <w:rFonts w:eastAsia="Times New Roman" w:cs="Times New Roman"/>
+          <w:b/>
+          <w:bCs/>
+          <w:kern w:val="0"/>
+          <w:sz w:val="28"/>
+          <w:szCs w:val="28"/>
+          <w14:ligatures w14:val="none"/>
+        </w:rPr>
+        <w:t>)</w:t>
       </w:r>
       <w:r>
         <w:rPr>
@@ -3245,7 +3989,29 @@
           <w:szCs w:val="28"/>
           <w14:ligatures w14:val="none"/>
         </w:rPr>
-        <w:t>• Slicing syntax → s[start:end:jump]</w:t>
+        <w:t>• Slicing syntax → s[</w:t>
+      </w:r>
+      <w:proofErr w:type="spellStart"/>
+      <w:r>
+        <w:rPr>
+          <w:rFonts w:eastAsia="Times New Roman" w:cs="Times New Roman"/>
+          <w:kern w:val="0"/>
+          <w:sz w:val="28"/>
+          <w:szCs w:val="28"/>
+          <w14:ligatures w14:val="none"/>
+        </w:rPr>
+        <w:t>start:end:jump</w:t>
+      </w:r>
+      <w:proofErr w:type="spellEnd"/>
+      <w:r>
+        <w:rPr>
+          <w:rFonts w:eastAsia="Times New Roman" w:cs="Times New Roman"/>
+          <w:kern w:val="0"/>
+          <w:sz w:val="28"/>
+          <w:szCs w:val="28"/>
+          <w14:ligatures w14:val="none"/>
+        </w:rPr>
+        <w:t>]</w:t>
       </w:r>
       <w:r>
         <w:rPr>
@@ -3504,7 +4270,28 @@
           <w14:ligatures w14:val="none"/>
         </w:rPr>
         <w:br/>
-        <w:t>len("Umair")</w:t>
+      </w:r>
+      <w:proofErr w:type="spellStart"/>
+      <w:r>
+        <w:rPr>
+          <w:rFonts w:eastAsia="Times New Roman" w:cs="Times New Roman"/>
+          <w:kern w:val="0"/>
+          <w:sz w:val="28"/>
+          <w:szCs w:val="28"/>
+          <w14:ligatures w14:val="none"/>
+        </w:rPr>
+        <w:t>len</w:t>
+      </w:r>
+      <w:proofErr w:type="spellEnd"/>
+      <w:r>
+        <w:rPr>
+          <w:rFonts w:eastAsia="Times New Roman" w:cs="Times New Roman"/>
+          <w:kern w:val="0"/>
+          <w:sz w:val="28"/>
+          <w:szCs w:val="28"/>
+          <w14:ligatures w14:val="none"/>
+        </w:rPr>
+        <w:t>("Umair")</w:t>
       </w:r>
       <w:r>
         <w:rPr>
@@ -3515,7 +4302,28 @@
           <w14:ligatures w14:val="none"/>
         </w:rPr>
         <w:br/>
-        <w:t>type(25)</w:t>
+      </w:r>
+      <w:proofErr w:type="gramStart"/>
+      <w:r>
+        <w:rPr>
+          <w:rFonts w:eastAsia="Times New Roman" w:cs="Times New Roman"/>
+          <w:kern w:val="0"/>
+          <w:sz w:val="28"/>
+          <w:szCs w:val="28"/>
+          <w14:ligatures w14:val="none"/>
+        </w:rPr>
+        <w:t>type(</w:t>
+      </w:r>
+      <w:proofErr w:type="gramEnd"/>
+      <w:r>
+        <w:rPr>
+          <w:rFonts w:eastAsia="Times New Roman" w:cs="Times New Roman"/>
+          <w:kern w:val="0"/>
+          <w:sz w:val="28"/>
+          <w:szCs w:val="28"/>
+          <w14:ligatures w14:val="none"/>
+        </w:rPr>
+        <w:t>25)</w:t>
       </w:r>
       <w:r>
         <w:rPr>
@@ -3526,7 +4334,28 @@
           <w14:ligatures w14:val="none"/>
         </w:rPr>
         <w:br/>
-        <w:t>max(5, 9, 3)</w:t>
+      </w:r>
+      <w:proofErr w:type="gramStart"/>
+      <w:r>
+        <w:rPr>
+          <w:rFonts w:eastAsia="Times New Roman" w:cs="Times New Roman"/>
+          <w:kern w:val="0"/>
+          <w:sz w:val="28"/>
+          <w:szCs w:val="28"/>
+          <w14:ligatures w14:val="none"/>
+        </w:rPr>
+        <w:t>max(</w:t>
+      </w:r>
+      <w:proofErr w:type="gramEnd"/>
+      <w:r>
+        <w:rPr>
+          <w:rFonts w:eastAsia="Times New Roman" w:cs="Times New Roman"/>
+          <w:kern w:val="0"/>
+          <w:sz w:val="28"/>
+          <w:szCs w:val="28"/>
+          <w14:ligatures w14:val="none"/>
+        </w:rPr>
+        <w:t>5, 9, 3)</w:t>
       </w:r>
     </w:p>
     <w:p>
@@ -3618,7 +4447,41 @@
           <w14:ligatures w14:val="none"/>
         </w:rPr>
         <w:br/>
-        <w:t>"hello".upper()</w:t>
+        <w:t>"</w:t>
+      </w:r>
+      <w:proofErr w:type="spellStart"/>
+      <w:r>
+        <w:rPr>
+          <w:rFonts w:eastAsia="Times New Roman" w:cs="Times New Roman"/>
+          <w:kern w:val="0"/>
+          <w:sz w:val="28"/>
+          <w:szCs w:val="28"/>
+          <w14:ligatures w14:val="none"/>
+        </w:rPr>
+        <w:t>hello</w:t>
+      </w:r>
+      <w:proofErr w:type="gramStart"/>
+      <w:r>
+        <w:rPr>
+          <w:rFonts w:eastAsia="Times New Roman" w:cs="Times New Roman"/>
+          <w:kern w:val="0"/>
+          <w:sz w:val="28"/>
+          <w:szCs w:val="28"/>
+          <w14:ligatures w14:val="none"/>
+        </w:rPr>
+        <w:t>".upper</w:t>
+      </w:r>
+      <w:proofErr w:type="spellEnd"/>
+      <w:proofErr w:type="gramEnd"/>
+      <w:r>
+        <w:rPr>
+          <w:rFonts w:eastAsia="Times New Roman" w:cs="Times New Roman"/>
+          <w:kern w:val="0"/>
+          <w:sz w:val="28"/>
+          <w:szCs w:val="28"/>
+          <w14:ligatures w14:val="none"/>
+        </w:rPr>
+        <w:t>()</w:t>
       </w:r>
       <w:r>
         <w:rPr>
@@ -3629,8 +4492,98 @@
           <w14:ligatures w14:val="none"/>
         </w:rPr>
         <w:br/>
-        <w:t>"umaIr".lower() " hi ".strip() [1, 2, 3].append(4)`</w:t>
-      </w:r>
+        <w:t>"</w:t>
+      </w:r>
+      <w:proofErr w:type="spellStart"/>
+      <w:r>
+        <w:rPr>
+          <w:rFonts w:eastAsia="Times New Roman" w:cs="Times New Roman"/>
+          <w:kern w:val="0"/>
+          <w:sz w:val="28"/>
+          <w:szCs w:val="28"/>
+          <w14:ligatures w14:val="none"/>
+        </w:rPr>
+        <w:t>umaIr</w:t>
+      </w:r>
+      <w:proofErr w:type="spellEnd"/>
+      <w:proofErr w:type="gramStart"/>
+      <w:r>
+        <w:rPr>
+          <w:rFonts w:eastAsia="Times New Roman" w:cs="Times New Roman"/>
+          <w:kern w:val="0"/>
+          <w:sz w:val="28"/>
+          <w:szCs w:val="28"/>
+          <w14:ligatures w14:val="none"/>
+        </w:rPr>
+        <w:t>".lower</w:t>
+      </w:r>
+      <w:proofErr w:type="gramEnd"/>
+      <w:r>
+        <w:rPr>
+          <w:rFonts w:eastAsia="Times New Roman" w:cs="Times New Roman"/>
+          <w:kern w:val="0"/>
+          <w:sz w:val="28"/>
+          <w:szCs w:val="28"/>
+          <w14:ligatures w14:val="none"/>
+        </w:rPr>
+        <w:t xml:space="preserve">() " hi </w:t>
+      </w:r>
+      <w:proofErr w:type="gramStart"/>
+      <w:r>
+        <w:rPr>
+          <w:rFonts w:eastAsia="Times New Roman" w:cs="Times New Roman"/>
+          <w:kern w:val="0"/>
+          <w:sz w:val="28"/>
+          <w:szCs w:val="28"/>
+          <w14:ligatures w14:val="none"/>
+        </w:rPr>
+        <w:t>".strip</w:t>
+      </w:r>
+      <w:proofErr w:type="gramEnd"/>
+      <w:r>
+        <w:rPr>
+          <w:rFonts w:eastAsia="Times New Roman" w:cs="Times New Roman"/>
+          <w:kern w:val="0"/>
+          <w:sz w:val="28"/>
+          <w:szCs w:val="28"/>
+          <w14:ligatures w14:val="none"/>
+        </w:rPr>
+        <w:t>() [1, 2, 3</w:t>
+      </w:r>
+      <w:proofErr w:type="gramStart"/>
+      <w:r>
+        <w:rPr>
+          <w:rFonts w:eastAsia="Times New Roman" w:cs="Times New Roman"/>
+          <w:kern w:val="0"/>
+          <w:sz w:val="28"/>
+          <w:szCs w:val="28"/>
+          <w14:ligatures w14:val="none"/>
+        </w:rPr>
+        <w:t>].append</w:t>
+      </w:r>
+      <w:proofErr w:type="gramEnd"/>
+      <w:r>
+        <w:rPr>
+          <w:rFonts w:eastAsia="Times New Roman" w:cs="Times New Roman"/>
+          <w:kern w:val="0"/>
+          <w:sz w:val="28"/>
+          <w:szCs w:val="28"/>
+          <w14:ligatures w14:val="none"/>
+        </w:rPr>
+        <w:t>(</w:t>
+      </w:r>
+      <w:proofErr w:type="gramStart"/>
+      <w:r>
+        <w:rPr>
+          <w:rFonts w:eastAsia="Times New Roman" w:cs="Times New Roman"/>
+          <w:kern w:val="0"/>
+          <w:sz w:val="28"/>
+          <w:szCs w:val="28"/>
+          <w14:ligatures w14:val="none"/>
+        </w:rPr>
+        <w:t>4)`</w:t>
+      </w:r>
+      <w:proofErr w:type="gramEnd"/>
     </w:p>
     <w:p>
       <w:pPr>
@@ -3650,16 +4603,7 @@
           <w:sz w:val="28"/>
           <w:szCs w:val="28"/>
         </w:rPr>
-        <w:t xml:space="preserve"> </w:t>
-      </w:r>
-      <w:r>
-        <w:rPr>
-          <w:rStyle w:val="Strong"/>
-          <w:rFonts w:asciiTheme="minorHAnsi" w:eastAsiaTheme="majorEastAsia" w:hAnsiTheme="minorHAnsi"/>
-          <w:sz w:val="28"/>
-          <w:szCs w:val="28"/>
-        </w:rPr>
-        <w:t>Boolean in Python</w:t>
+        <w:t xml:space="preserve"> Boolean in Python</w:t>
       </w:r>
     </w:p>
     <w:p>
@@ -3813,6 +4757,7 @@
         </w:rPr>
         <w:br/>
       </w:r>
+      <w:proofErr w:type="spellStart"/>
       <w:r>
         <w:rPr>
           <w:rStyle w:val="HTMLCode"/>
@@ -3820,7 +4765,37 @@
           <w:sz w:val="28"/>
           <w:szCs w:val="28"/>
         </w:rPr>
-        <w:t>len("abc") == 3</w:t>
+        <w:t>len</w:t>
+      </w:r>
+      <w:proofErr w:type="spellEnd"/>
+      <w:r>
+        <w:rPr>
+          <w:rStyle w:val="HTMLCode"/>
+          <w:rFonts w:asciiTheme="minorHAnsi" w:eastAsiaTheme="majorEastAsia" w:hAnsiTheme="minorHAnsi"/>
+          <w:sz w:val="28"/>
+          <w:szCs w:val="28"/>
+        </w:rPr>
+        <w:t>("</w:t>
+      </w:r>
+      <w:proofErr w:type="spellStart"/>
+      <w:r>
+        <w:rPr>
+          <w:rStyle w:val="HTMLCode"/>
+          <w:rFonts w:asciiTheme="minorHAnsi" w:eastAsiaTheme="majorEastAsia" w:hAnsiTheme="minorHAnsi"/>
+          <w:sz w:val="28"/>
+          <w:szCs w:val="28"/>
+        </w:rPr>
+        <w:t>abc</w:t>
+      </w:r>
+      <w:proofErr w:type="spellEnd"/>
+      <w:r>
+        <w:rPr>
+          <w:rStyle w:val="HTMLCode"/>
+          <w:rFonts w:asciiTheme="minorHAnsi" w:eastAsiaTheme="majorEastAsia" w:hAnsiTheme="minorHAnsi"/>
+          <w:sz w:val="28"/>
+          <w:szCs w:val="28"/>
+        </w:rPr>
+        <w:t>") == 3</w:t>
       </w:r>
       <w:r>
         <w:rPr>
@@ -3861,6 +4836,7 @@
         </w:rPr>
         <w:br/>
       </w:r>
+      <w:proofErr w:type="gramStart"/>
       <w:r>
         <w:rPr>
           <w:rStyle w:val="HTMLCode"/>
@@ -3868,24 +4844,9 @@
           <w:sz w:val="28"/>
           <w:szCs w:val="28"/>
         </w:rPr>
-        <w:t>bool(1)</w:t>
-      </w:r>
-      <w:r>
-        <w:rPr>
-          <w:rFonts w:asciiTheme="minorHAnsi" w:hAnsiTheme="minorHAnsi"/>
-          <w:sz w:val="28"/>
-          <w:szCs w:val="28"/>
-        </w:rPr>
-        <w:t xml:space="preserve"> → True</w:t>
-      </w:r>
-      <w:r>
-        <w:rPr>
-          <w:rFonts w:asciiTheme="minorHAnsi" w:hAnsiTheme="minorHAnsi"/>
-          <w:sz w:val="28"/>
-          <w:szCs w:val="28"/>
-        </w:rPr>
-        <w:br/>
-      </w:r>
+        <w:t>bool(</w:t>
+      </w:r>
+      <w:proofErr w:type="gramEnd"/>
       <w:r>
         <w:rPr>
           <w:rStyle w:val="HTMLCode"/>
@@ -3893,16 +4854,15 @@
           <w:sz w:val="28"/>
           <w:szCs w:val="28"/>
         </w:rPr>
-        <w:lastRenderedPageBreak/>
-        <w:t>bool(0)</w:t>
-      </w:r>
-      <w:r>
-        <w:rPr>
-          <w:rFonts w:asciiTheme="minorHAnsi" w:hAnsiTheme="minorHAnsi"/>
-          <w:sz w:val="28"/>
-          <w:szCs w:val="28"/>
-        </w:rPr>
-        <w:t xml:space="preserve"> → False</w:t>
+        <w:t>1)</w:t>
+      </w:r>
+      <w:r>
+        <w:rPr>
+          <w:rFonts w:asciiTheme="minorHAnsi" w:hAnsiTheme="minorHAnsi"/>
+          <w:sz w:val="28"/>
+          <w:szCs w:val="28"/>
+        </w:rPr>
+        <w:t xml:space="preserve"> → True</w:t>
       </w:r>
       <w:r>
         <w:rPr>
@@ -3912,6 +4872,7 @@
         </w:rPr>
         <w:br/>
       </w:r>
+      <w:proofErr w:type="gramStart"/>
       <w:r>
         <w:rPr>
           <w:rStyle w:val="HTMLCode"/>
@@ -3919,24 +4880,10 @@
           <w:sz w:val="28"/>
           <w:szCs w:val="28"/>
         </w:rPr>
-        <w:t>bool("")</w:t>
-      </w:r>
-      <w:r>
-        <w:rPr>
-          <w:rFonts w:asciiTheme="minorHAnsi" w:hAnsiTheme="minorHAnsi"/>
-          <w:sz w:val="28"/>
-          <w:szCs w:val="28"/>
-        </w:rPr>
-        <w:t xml:space="preserve"> → False</w:t>
-      </w:r>
-      <w:r>
-        <w:rPr>
-          <w:rFonts w:asciiTheme="minorHAnsi" w:hAnsiTheme="minorHAnsi"/>
-          <w:sz w:val="28"/>
-          <w:szCs w:val="28"/>
-        </w:rPr>
-        <w:br/>
-      </w:r>
+        <w:lastRenderedPageBreak/>
+        <w:t>bool(</w:t>
+      </w:r>
+      <w:proofErr w:type="gramEnd"/>
       <w:r>
         <w:rPr>
           <w:rStyle w:val="HTMLCode"/>
@@ -3944,6 +4891,67 @@
           <w:sz w:val="28"/>
           <w:szCs w:val="28"/>
         </w:rPr>
+        <w:t>0)</w:t>
+      </w:r>
+      <w:r>
+        <w:rPr>
+          <w:rFonts w:asciiTheme="minorHAnsi" w:hAnsiTheme="minorHAnsi"/>
+          <w:sz w:val="28"/>
+          <w:szCs w:val="28"/>
+        </w:rPr>
+        <w:t xml:space="preserve"> → False</w:t>
+      </w:r>
+      <w:r>
+        <w:rPr>
+          <w:rFonts w:asciiTheme="minorHAnsi" w:hAnsiTheme="minorHAnsi"/>
+          <w:sz w:val="28"/>
+          <w:szCs w:val="28"/>
+        </w:rPr>
+        <w:br/>
+      </w:r>
+      <w:proofErr w:type="gramStart"/>
+      <w:r>
+        <w:rPr>
+          <w:rStyle w:val="HTMLCode"/>
+          <w:rFonts w:asciiTheme="minorHAnsi" w:eastAsiaTheme="majorEastAsia" w:hAnsiTheme="minorHAnsi"/>
+          <w:sz w:val="28"/>
+          <w:szCs w:val="28"/>
+        </w:rPr>
+        <w:t>bool(</w:t>
+      </w:r>
+      <w:proofErr w:type="gramEnd"/>
+      <w:r>
+        <w:rPr>
+          <w:rStyle w:val="HTMLCode"/>
+          <w:rFonts w:asciiTheme="minorHAnsi" w:eastAsiaTheme="majorEastAsia" w:hAnsiTheme="minorHAnsi"/>
+          <w:sz w:val="28"/>
+          <w:szCs w:val="28"/>
+        </w:rPr>
+        <w:t>"")</w:t>
+      </w:r>
+      <w:r>
+        <w:rPr>
+          <w:rFonts w:asciiTheme="minorHAnsi" w:hAnsiTheme="minorHAnsi"/>
+          <w:sz w:val="28"/>
+          <w:szCs w:val="28"/>
+        </w:rPr>
+        <w:t xml:space="preserve"> → False</w:t>
+      </w:r>
+      <w:r>
+        <w:rPr>
+          <w:rFonts w:asciiTheme="minorHAnsi" w:hAnsiTheme="minorHAnsi"/>
+          <w:sz w:val="28"/>
+          <w:szCs w:val="28"/>
+        </w:rPr>
+        <w:br/>
+      </w:r>
+      <w:r>
+        <w:rPr>
+          <w:rStyle w:val="HTMLCode"/>
+          <w:rFonts w:asciiTheme="minorHAnsi" w:eastAsiaTheme="majorEastAsia" w:hAnsiTheme="minorHAnsi"/>
+          <w:sz w:val="28"/>
+          <w:szCs w:val="28"/>
+        </w:rPr>
         <w:t>bool("hello")</w:t>
       </w:r>
       <w:r>
@@ -3977,6 +4985,283 @@
         </w:rPr>
         <w:t>Booleans are used in if-statements.</w:t>
       </w:r>
+    </w:p>
+    <w:p>
+      <w:pPr>
+        <w:pStyle w:val="NormalWeb"/>
+        <w:spacing w:line="360" w:lineRule="auto"/>
+        <w:rPr>
+          <w:rFonts w:asciiTheme="minorHAnsi" w:hAnsiTheme="minorHAnsi"/>
+          <w:sz w:val="28"/>
+          <w:szCs w:val="28"/>
+        </w:rPr>
+      </w:pPr>
+      <w:r>
+        <w:rPr>
+          <w:rFonts w:asciiTheme="minorHAnsi" w:hAnsiTheme="minorHAnsi"/>
+          <w:sz w:val="28"/>
+          <w:szCs w:val="28"/>
+        </w:rPr>
+        <w:t>Type conversion in Python</w:t>
+      </w:r>
+    </w:p>
+    <w:p>
+      <w:pPr>
+        <w:pStyle w:val="NormalWeb"/>
+        <w:numPr>
+          <w:ilvl w:val="0"/>
+          <w:numId w:val="17"/>
+        </w:numPr>
+        <w:spacing w:line="360" w:lineRule="auto"/>
+        <w:rPr>
+          <w:rFonts w:asciiTheme="minorHAnsi" w:hAnsiTheme="minorHAnsi"/>
+        </w:rPr>
+      </w:pPr>
+      <w:r>
+        <w:rPr>
+          <w:rFonts w:asciiTheme="minorHAnsi" w:hAnsiTheme="minorHAnsi"/>
+          <w:b/>
+          <w:bCs/>
+        </w:rPr>
+        <w:t>Type conversion</w:t>
+      </w:r>
+      <w:r>
+        <w:rPr>
+          <w:rFonts w:asciiTheme="minorHAnsi" w:hAnsiTheme="minorHAnsi"/>
+        </w:rPr>
+        <w:t xml:space="preserve"> in Python means </w:t>
+      </w:r>
+      <w:r>
+        <w:rPr>
+          <w:rFonts w:asciiTheme="minorHAnsi" w:hAnsiTheme="minorHAnsi"/>
+          <w:b/>
+          <w:bCs/>
+        </w:rPr>
+        <w:t>changing a value from one data type to another</w:t>
+      </w:r>
+      <w:r>
+        <w:rPr>
+          <w:rFonts w:asciiTheme="minorHAnsi" w:hAnsiTheme="minorHAnsi"/>
+        </w:rPr>
+        <w:t>, so that Python can properly use it in an operation — such as printing, concatenation, calculations, or formatting.</w:t>
+      </w:r>
+    </w:p>
+    <w:p>
+      <w:pPr>
+        <w:pStyle w:val="NormalWeb"/>
+        <w:spacing w:line="360" w:lineRule="auto"/>
+        <w:ind w:firstLine="720"/>
+        <w:rPr>
+          <w:rFonts w:asciiTheme="minorHAnsi" w:hAnsiTheme="minorHAnsi"/>
+        </w:rPr>
+      </w:pPr>
+      <w:r>
+        <w:rPr>
+          <w:rFonts w:asciiTheme="minorHAnsi" w:hAnsiTheme="minorHAnsi"/>
+        </w:rPr>
+        <w:t>In password-masking example:</w:t>
+      </w:r>
+    </w:p>
+    <w:p>
+      <w:pPr>
+        <w:pStyle w:val="NormalWeb"/>
+        <w:spacing w:line="360" w:lineRule="auto"/>
+        <w:ind w:firstLine="720"/>
+        <w:rPr>
+          <w:rFonts w:asciiTheme="minorHAnsi" w:hAnsiTheme="minorHAnsi"/>
+          <w:i/>
+          <w:iCs/>
+        </w:rPr>
+      </w:pPr>
+      <w:proofErr w:type="spellStart"/>
+      <w:r>
+        <w:rPr>
+          <w:rFonts w:asciiTheme="minorHAnsi" w:hAnsiTheme="minorHAnsi"/>
+          <w:i/>
+          <w:iCs/>
+        </w:rPr>
+        <w:t>user_name</w:t>
+      </w:r>
+      <w:proofErr w:type="spellEnd"/>
+      <w:r>
+        <w:rPr>
+          <w:rFonts w:asciiTheme="minorHAnsi" w:hAnsiTheme="minorHAnsi"/>
+          <w:i/>
+          <w:iCs/>
+        </w:rPr>
+        <w:t xml:space="preserve"> = 'Umair'</w:t>
+      </w:r>
+    </w:p>
+    <w:p>
+      <w:pPr>
+        <w:pStyle w:val="NormalWeb"/>
+        <w:spacing w:line="360" w:lineRule="auto"/>
+        <w:ind w:firstLine="720"/>
+        <w:rPr>
+          <w:rFonts w:asciiTheme="minorHAnsi" w:hAnsiTheme="minorHAnsi"/>
+          <w:i/>
+          <w:iCs/>
+        </w:rPr>
+      </w:pPr>
+      <w:r>
+        <w:rPr>
+          <w:rFonts w:asciiTheme="minorHAnsi" w:hAnsiTheme="minorHAnsi"/>
+          <w:i/>
+          <w:iCs/>
+        </w:rPr>
+        <w:t>password = 'secret'</w:t>
+      </w:r>
+    </w:p>
+    <w:p>
+      <w:pPr>
+        <w:pStyle w:val="NormalWeb"/>
+        <w:spacing w:line="360" w:lineRule="auto"/>
+        <w:ind w:left="720"/>
+        <w:rPr>
+          <w:rFonts w:asciiTheme="minorHAnsi" w:hAnsiTheme="minorHAnsi"/>
+          <w:i/>
+          <w:iCs/>
+        </w:rPr>
+      </w:pPr>
+      <w:r>
+        <w:rPr>
+          <w:rFonts w:asciiTheme="minorHAnsi" w:hAnsiTheme="minorHAnsi"/>
+          <w:i/>
+          <w:iCs/>
+        </w:rPr>
+        <w:t>print(f'{</w:t>
+      </w:r>
+      <w:proofErr w:type="spellStart"/>
+      <w:r>
+        <w:rPr>
+          <w:rFonts w:asciiTheme="minorHAnsi" w:hAnsiTheme="minorHAnsi"/>
+          <w:i/>
+          <w:iCs/>
+        </w:rPr>
+        <w:t>user_name</w:t>
+      </w:r>
+      <w:proofErr w:type="spellEnd"/>
+      <w:r>
+        <w:rPr>
+          <w:rFonts w:asciiTheme="minorHAnsi" w:hAnsiTheme="minorHAnsi"/>
+          <w:i/>
+          <w:iCs/>
+        </w:rPr>
+        <w:t xml:space="preserve">}, your password {"*" * </w:t>
+      </w:r>
+      <w:proofErr w:type="spellStart"/>
+      <w:r>
+        <w:rPr>
+          <w:rFonts w:asciiTheme="minorHAnsi" w:hAnsiTheme="minorHAnsi"/>
+          <w:i/>
+          <w:iCs/>
+        </w:rPr>
+        <w:t>len</w:t>
+      </w:r>
+      <w:proofErr w:type="spellEnd"/>
+      <w:r>
+        <w:rPr>
+          <w:rFonts w:asciiTheme="minorHAnsi" w:hAnsiTheme="minorHAnsi"/>
+          <w:i/>
+          <w:iCs/>
+        </w:rPr>
+        <w:t>(password)} is {</w:t>
+      </w:r>
+      <w:proofErr w:type="spellStart"/>
+      <w:r>
+        <w:rPr>
+          <w:rFonts w:asciiTheme="minorHAnsi" w:hAnsiTheme="minorHAnsi"/>
+          <w:i/>
+          <w:iCs/>
+        </w:rPr>
+        <w:t>len</w:t>
+      </w:r>
+      <w:proofErr w:type="spellEnd"/>
+      <w:r>
+        <w:rPr>
+          <w:rFonts w:asciiTheme="minorHAnsi" w:hAnsiTheme="minorHAnsi"/>
+          <w:i/>
+          <w:iCs/>
+        </w:rPr>
+        <w:t>(password</w:t>
+      </w:r>
+      <w:proofErr w:type="gramStart"/>
+      <w:r>
+        <w:rPr>
+          <w:rFonts w:asciiTheme="minorHAnsi" w:hAnsiTheme="minorHAnsi"/>
+          <w:i/>
+          <w:iCs/>
+        </w:rPr>
+        <w:t xml:space="preserve">)} </w:t>
+      </w:r>
+      <w:r>
+        <w:rPr>
+          <w:rFonts w:asciiTheme="minorHAnsi" w:hAnsiTheme="minorHAnsi"/>
+          <w:i/>
+          <w:iCs/>
+        </w:rPr>
+        <w:t xml:space="preserve">  </w:t>
+      </w:r>
+      <w:proofErr w:type="gramEnd"/>
+      <w:r>
+        <w:rPr>
+          <w:rFonts w:asciiTheme="minorHAnsi" w:hAnsiTheme="minorHAnsi"/>
+          <w:i/>
+          <w:iCs/>
+        </w:rPr>
+        <w:t xml:space="preserve"> </w:t>
+      </w:r>
+      <w:r>
+        <w:rPr>
+          <w:rFonts w:asciiTheme="minorHAnsi" w:hAnsiTheme="minorHAnsi"/>
+          <w:i/>
+          <w:iCs/>
+        </w:rPr>
+        <w:t>charac</w:t>
+      </w:r>
+      <w:r>
+        <w:rPr>
+          <w:rFonts w:asciiTheme="minorHAnsi" w:hAnsiTheme="minorHAnsi"/>
+          <w:i/>
+          <w:iCs/>
+        </w:rPr>
+        <w:t>ters)</w:t>
+      </w:r>
+    </w:p>
+    <w:p>
+      <w:pPr>
+        <w:pStyle w:val="NormalWeb"/>
+        <w:spacing w:line="360" w:lineRule="auto"/>
+        <w:ind w:left="720"/>
+        <w:rPr>
+          <w:rFonts w:asciiTheme="minorHAnsi" w:hAnsiTheme="minorHAnsi"/>
+          <w:i/>
+          <w:iCs/>
+        </w:rPr>
+      </w:pPr>
+    </w:p>
+    <w:p>
+      <w:pPr>
+        <w:pStyle w:val="NormalWeb"/>
+        <w:spacing w:line="360" w:lineRule="auto"/>
+        <w:ind w:left="720"/>
+        <w:rPr>
+          <w:rFonts w:asciiTheme="minorHAnsi" w:hAnsiTheme="minorHAnsi"/>
+          <w:i/>
+          <w:iCs/>
+        </w:rPr>
+      </w:pPr>
+    </w:p>
+    <w:p>
+      <w:pPr>
+        <w:pStyle w:val="NormalWeb"/>
+        <w:spacing w:line="360" w:lineRule="auto"/>
+        <w:rPr>
+          <w:rFonts w:asciiTheme="minorHAnsi" w:hAnsiTheme="minorHAnsi"/>
+          <w:sz w:val="28"/>
+          <w:szCs w:val="28"/>
+        </w:rPr>
+      </w:pPr>
     </w:p>
     <w:p>
       <w:pPr>
@@ -4595,6 +5880,119 @@
     </w:lvl>
   </w:abstractNum>
   <w:abstractNum w:abstractNumId="5" w15:restartNumberingAfterBreak="0">
+    <w:nsid w:val="2F3716B0"/>
+    <w:multiLevelType w:val="hybridMultilevel"/>
+    <w:tmpl w:val="2D1A8804"/>
+    <w:lvl w:ilvl="0" w:tplc="04090001">
+      <w:start w:val="1"/>
+      <w:numFmt w:val="bullet"/>
+      <w:lvlText w:val=""/>
+      <w:lvlJc w:val="left"/>
+      <w:pPr>
+        <w:ind w:left="720" w:hanging="360"/>
+      </w:pPr>
+      <w:rPr>
+        <w:rFonts w:ascii="Symbol" w:hAnsi="Symbol" w:hint="default"/>
+      </w:rPr>
+    </w:lvl>
+    <w:lvl w:ilvl="1" w:tplc="04090003" w:tentative="1">
+      <w:start w:val="1"/>
+      <w:numFmt w:val="bullet"/>
+      <w:lvlText w:val="o"/>
+      <w:lvlJc w:val="left"/>
+      <w:pPr>
+        <w:ind w:left="1440" w:hanging="360"/>
+      </w:pPr>
+      <w:rPr>
+        <w:rFonts w:ascii="Courier New" w:hAnsi="Courier New" w:cs="Courier New" w:hint="default"/>
+      </w:rPr>
+    </w:lvl>
+    <w:lvl w:ilvl="2" w:tplc="04090005" w:tentative="1">
+      <w:start w:val="1"/>
+      <w:numFmt w:val="bullet"/>
+      <w:lvlText w:val=""/>
+      <w:lvlJc w:val="left"/>
+      <w:pPr>
+        <w:ind w:left="2160" w:hanging="360"/>
+      </w:pPr>
+      <w:rPr>
+        <w:rFonts w:ascii="Wingdings" w:hAnsi="Wingdings" w:hint="default"/>
+      </w:rPr>
+    </w:lvl>
+    <w:lvl w:ilvl="3" w:tplc="04090001" w:tentative="1">
+      <w:start w:val="1"/>
+      <w:numFmt w:val="bullet"/>
+      <w:lvlText w:val=""/>
+      <w:lvlJc w:val="left"/>
+      <w:pPr>
+        <w:ind w:left="2880" w:hanging="360"/>
+      </w:pPr>
+      <w:rPr>
+        <w:rFonts w:ascii="Symbol" w:hAnsi="Symbol" w:hint="default"/>
+      </w:rPr>
+    </w:lvl>
+    <w:lvl w:ilvl="4" w:tplc="04090003" w:tentative="1">
+      <w:start w:val="1"/>
+      <w:numFmt w:val="bullet"/>
+      <w:lvlText w:val="o"/>
+      <w:lvlJc w:val="left"/>
+      <w:pPr>
+        <w:ind w:left="3600" w:hanging="360"/>
+      </w:pPr>
+      <w:rPr>
+        <w:rFonts w:ascii="Courier New" w:hAnsi="Courier New" w:cs="Courier New" w:hint="default"/>
+      </w:rPr>
+    </w:lvl>
+    <w:lvl w:ilvl="5" w:tplc="04090005" w:tentative="1">
+      <w:start w:val="1"/>
+      <w:numFmt w:val="bullet"/>
+      <w:lvlText w:val=""/>
+      <w:lvlJc w:val="left"/>
+      <w:pPr>
+        <w:ind w:left="4320" w:hanging="360"/>
+      </w:pPr>
+      <w:rPr>
+        <w:rFonts w:ascii="Wingdings" w:hAnsi="Wingdings" w:hint="default"/>
+      </w:rPr>
+    </w:lvl>
+    <w:lvl w:ilvl="6" w:tplc="04090001" w:tentative="1">
+      <w:start w:val="1"/>
+      <w:numFmt w:val="bullet"/>
+      <w:lvlText w:val=""/>
+      <w:lvlJc w:val="left"/>
+      <w:pPr>
+        <w:ind w:left="5040" w:hanging="360"/>
+      </w:pPr>
+      <w:rPr>
+        <w:rFonts w:ascii="Symbol" w:hAnsi="Symbol" w:hint="default"/>
+      </w:rPr>
+    </w:lvl>
+    <w:lvl w:ilvl="7" w:tplc="04090003" w:tentative="1">
+      <w:start w:val="1"/>
+      <w:numFmt w:val="bullet"/>
+      <w:lvlText w:val="o"/>
+      <w:lvlJc w:val="left"/>
+      <w:pPr>
+        <w:ind w:left="5760" w:hanging="360"/>
+      </w:pPr>
+      <w:rPr>
+        <w:rFonts w:ascii="Courier New" w:hAnsi="Courier New" w:cs="Courier New" w:hint="default"/>
+      </w:rPr>
+    </w:lvl>
+    <w:lvl w:ilvl="8" w:tplc="04090005" w:tentative="1">
+      <w:start w:val="1"/>
+      <w:numFmt w:val="bullet"/>
+      <w:lvlText w:val=""/>
+      <w:lvlJc w:val="left"/>
+      <w:pPr>
+        <w:ind w:left="6480" w:hanging="360"/>
+      </w:pPr>
+      <w:rPr>
+        <w:rFonts w:ascii="Wingdings" w:hAnsi="Wingdings" w:hint="default"/>
+      </w:rPr>
+    </w:lvl>
+  </w:abstractNum>
+  <w:abstractNum w:abstractNumId="6" w15:restartNumberingAfterBreak="0">
     <w:nsid w:val="381F3436"/>
     <w:multiLevelType w:val="hybridMultilevel"/>
     <w:tmpl w:val="959E579C"/>
@@ -4707,7 +6105,7 @@
       </w:rPr>
     </w:lvl>
   </w:abstractNum>
-  <w:abstractNum w:abstractNumId="6" w15:restartNumberingAfterBreak="0">
+  <w:abstractNum w:abstractNumId="7" w15:restartNumberingAfterBreak="0">
     <w:nsid w:val="389A1991"/>
     <w:multiLevelType w:val="hybridMultilevel"/>
     <w:tmpl w:val="22F69C74"/>
@@ -4820,7 +6218,7 @@
       </w:rPr>
     </w:lvl>
   </w:abstractNum>
-  <w:abstractNum w:abstractNumId="7" w15:restartNumberingAfterBreak="0">
+  <w:abstractNum w:abstractNumId="8" w15:restartNumberingAfterBreak="0">
     <w:nsid w:val="42B3044D"/>
     <w:multiLevelType w:val="hybridMultilevel"/>
     <w:tmpl w:val="460231DA"/>
@@ -4933,7 +6331,7 @@
       </w:rPr>
     </w:lvl>
   </w:abstractNum>
-  <w:abstractNum w:abstractNumId="8" w15:restartNumberingAfterBreak="0">
+  <w:abstractNum w:abstractNumId="9" w15:restartNumberingAfterBreak="0">
     <w:nsid w:val="4CC44F0A"/>
     <w:multiLevelType w:val="hybridMultilevel"/>
     <w:tmpl w:val="F03AA9B0"/>
@@ -5046,7 +6444,7 @@
       </w:rPr>
     </w:lvl>
   </w:abstractNum>
-  <w:abstractNum w:abstractNumId="9" w15:restartNumberingAfterBreak="0">
+  <w:abstractNum w:abstractNumId="10" w15:restartNumberingAfterBreak="0">
     <w:nsid w:val="52A24A76"/>
     <w:multiLevelType w:val="hybridMultilevel"/>
     <w:tmpl w:val="F8349C74"/>
@@ -5158,7 +6556,7 @@
       </w:rPr>
     </w:lvl>
   </w:abstractNum>
-  <w:abstractNum w:abstractNumId="10" w15:restartNumberingAfterBreak="0">
+  <w:abstractNum w:abstractNumId="11" w15:restartNumberingAfterBreak="0">
     <w:nsid w:val="53EF3364"/>
     <w:multiLevelType w:val="hybridMultilevel"/>
     <w:tmpl w:val="E51E3B12"/>
@@ -5271,7 +6669,7 @@
       </w:rPr>
     </w:lvl>
   </w:abstractNum>
-  <w:abstractNum w:abstractNumId="11" w15:restartNumberingAfterBreak="0">
+  <w:abstractNum w:abstractNumId="12" w15:restartNumberingAfterBreak="0">
     <w:nsid w:val="57CD1009"/>
     <w:multiLevelType w:val="hybridMultilevel"/>
     <w:tmpl w:val="BBB489EA"/>
@@ -5384,7 +6782,7 @@
       </w:rPr>
     </w:lvl>
   </w:abstractNum>
-  <w:abstractNum w:abstractNumId="12" w15:restartNumberingAfterBreak="0">
+  <w:abstractNum w:abstractNumId="13" w15:restartNumberingAfterBreak="0">
     <w:nsid w:val="598D341A"/>
     <w:multiLevelType w:val="hybridMultilevel"/>
     <w:tmpl w:val="0896BBBA"/>
@@ -5497,7 +6895,7 @@
       </w:rPr>
     </w:lvl>
   </w:abstractNum>
-  <w:abstractNum w:abstractNumId="13" w15:restartNumberingAfterBreak="0">
+  <w:abstractNum w:abstractNumId="14" w15:restartNumberingAfterBreak="0">
     <w:nsid w:val="5D2B10D8"/>
     <w:multiLevelType w:val="hybridMultilevel"/>
     <w:tmpl w:val="9B360F9C"/>
@@ -5610,7 +7008,7 @@
       </w:rPr>
     </w:lvl>
   </w:abstractNum>
-  <w:abstractNum w:abstractNumId="14" w15:restartNumberingAfterBreak="0">
+  <w:abstractNum w:abstractNumId="15" w15:restartNumberingAfterBreak="0">
     <w:nsid w:val="61B810D5"/>
     <w:multiLevelType w:val="hybridMultilevel"/>
     <w:tmpl w:val="DAD8238A"/>
@@ -5723,7 +7121,7 @@
       </w:rPr>
     </w:lvl>
   </w:abstractNum>
-  <w:abstractNum w:abstractNumId="15" w15:restartNumberingAfterBreak="0">
+  <w:abstractNum w:abstractNumId="16" w15:restartNumberingAfterBreak="0">
     <w:nsid w:val="75115BC9"/>
     <w:multiLevelType w:val="hybridMultilevel"/>
     <w:tmpl w:val="3A2E5432"/>
@@ -5837,52 +7235,55 @@
     </w:lvl>
   </w:abstractNum>
   <w:num w:numId="1" w16cid:durableId="1433085575">
-    <w:abstractNumId w:val="10"/>
+    <w:abstractNumId w:val="11"/>
   </w:num>
   <w:num w:numId="2" w16cid:durableId="833029087">
-    <w:abstractNumId w:val="6"/>
+    <w:abstractNumId w:val="7"/>
   </w:num>
   <w:num w:numId="3" w16cid:durableId="1026757174">
-    <w:abstractNumId w:val="8"/>
+    <w:abstractNumId w:val="9"/>
   </w:num>
   <w:num w:numId="4" w16cid:durableId="1121994336">
     <w:abstractNumId w:val="3"/>
   </w:num>
   <w:num w:numId="5" w16cid:durableId="919942519">
-    <w:abstractNumId w:val="9"/>
+    <w:abstractNumId w:val="10"/>
   </w:num>
   <w:num w:numId="6" w16cid:durableId="401146528">
     <w:abstractNumId w:val="0"/>
   </w:num>
   <w:num w:numId="7" w16cid:durableId="1197814981">
-    <w:abstractNumId w:val="5"/>
+    <w:abstractNumId w:val="6"/>
   </w:num>
   <w:num w:numId="8" w16cid:durableId="1631521271">
     <w:abstractNumId w:val="1"/>
   </w:num>
   <w:num w:numId="9" w16cid:durableId="462890949">
-    <w:abstractNumId w:val="14"/>
+    <w:abstractNumId w:val="15"/>
   </w:num>
   <w:num w:numId="10" w16cid:durableId="1734544377">
     <w:abstractNumId w:val="2"/>
   </w:num>
   <w:num w:numId="11" w16cid:durableId="1180004932">
-    <w:abstractNumId w:val="13"/>
+    <w:abstractNumId w:val="14"/>
   </w:num>
   <w:num w:numId="12" w16cid:durableId="1074279582">
-    <w:abstractNumId w:val="12"/>
+    <w:abstractNumId w:val="13"/>
   </w:num>
   <w:num w:numId="13" w16cid:durableId="913467279">
     <w:abstractNumId w:val="4"/>
   </w:num>
   <w:num w:numId="14" w16cid:durableId="807942539">
-    <w:abstractNumId w:val="7"/>
+    <w:abstractNumId w:val="8"/>
   </w:num>
   <w:num w:numId="15" w16cid:durableId="3822193">
-    <w:abstractNumId w:val="15"/>
+    <w:abstractNumId w:val="16"/>
   </w:num>
   <w:num w:numId="16" w16cid:durableId="1627660435">
-    <w:abstractNumId w:val="11"/>
+    <w:abstractNumId w:val="12"/>
+  </w:num>
+  <w:num w:numId="17" w16cid:durableId="118424002">
+    <w:abstractNumId w:val="5"/>
   </w:num>
 </w:numbering>
 </file>

</xml_diff>

<commit_message>
adding and removing methods
</commit_message>
<xml_diff>
--- a/Python/notes/Python.docx
+++ b/Python/notes/Python.docx
@@ -6628,10 +6628,332 @@
     <w:p>
       <w:pPr>
         <w:pStyle w:val="NormalWeb"/>
+        <w:spacing w:line="360" w:lineRule="auto"/>
+        <w:rPr>
+          <w:rFonts w:asciiTheme="minorHAnsi" w:hAnsiTheme="minorHAnsi"/>
+          <w:sz w:val="28"/>
+          <w:szCs w:val="28"/>
+        </w:rPr>
+      </w:pPr>
+      <w:r>
+        <w:rPr>
+          <w:rFonts w:asciiTheme="minorHAnsi" w:hAnsiTheme="minorHAnsi"/>
+          <w:sz w:val="28"/>
+          <w:szCs w:val="28"/>
+        </w:rPr>
+        <w:t>Adding methods for a Python list</w:t>
+      </w:r>
+    </w:p>
+    <w:p>
+      <w:pPr>
+        <w:pStyle w:val="NormalWeb"/>
         <w:numPr>
           <w:ilvl w:val="0"/>
-          <w:numId w:val="19"/>
-        </w:numPr>
+          <w:numId w:val="20"/>
+        </w:numPr>
+        <w:spacing w:line="360" w:lineRule="auto"/>
+        <w:rPr>
+          <w:rFonts w:asciiTheme="minorHAnsi" w:hAnsiTheme="minorHAnsi"/>
+        </w:rPr>
+      </w:pPr>
+      <w:r>
+        <w:rPr>
+          <w:rFonts w:asciiTheme="minorHAnsi" w:hAnsiTheme="minorHAnsi"/>
+        </w:rPr>
+        <w:t xml:space="preserve">append(x) → adds an item to the </w:t>
+      </w:r>
+      <w:r>
+        <w:rPr>
+          <w:rFonts w:asciiTheme="minorHAnsi" w:hAnsiTheme="minorHAnsi"/>
+          <w:i/>
+          <w:iCs/>
+        </w:rPr>
+        <w:t>end</w:t>
+      </w:r>
+      <w:r>
+        <w:rPr>
+          <w:rFonts w:asciiTheme="minorHAnsi" w:hAnsiTheme="minorHAnsi"/>
+        </w:rPr>
+        <w:t xml:space="preserve"> of the list</w:t>
+      </w:r>
+    </w:p>
+    <w:p>
+      <w:pPr>
+        <w:pStyle w:val="NormalWeb"/>
+        <w:numPr>
+          <w:ilvl w:val="0"/>
+          <w:numId w:val="20"/>
+        </w:numPr>
+        <w:spacing w:line="360" w:lineRule="auto"/>
+        <w:rPr>
+          <w:rFonts w:asciiTheme="minorHAnsi" w:hAnsiTheme="minorHAnsi"/>
+        </w:rPr>
+      </w:pPr>
+      <w:proofErr w:type="gramStart"/>
+      <w:r>
+        <w:rPr>
+          <w:rFonts w:asciiTheme="minorHAnsi" w:hAnsiTheme="minorHAnsi"/>
+        </w:rPr>
+        <w:t>insert(</w:t>
+      </w:r>
+      <w:proofErr w:type="spellStart"/>
+      <w:proofErr w:type="gramEnd"/>
+      <w:r>
+        <w:rPr>
+          <w:rFonts w:asciiTheme="minorHAnsi" w:hAnsiTheme="minorHAnsi"/>
+        </w:rPr>
+        <w:t>i</w:t>
+      </w:r>
+      <w:proofErr w:type="spellEnd"/>
+      <w:r>
+        <w:rPr>
+          <w:rFonts w:asciiTheme="minorHAnsi" w:hAnsiTheme="minorHAnsi"/>
+        </w:rPr>
+        <w:t xml:space="preserve">, x) → adds an item at index </w:t>
+      </w:r>
+      <w:proofErr w:type="spellStart"/>
+      <w:r>
+        <w:rPr>
+          <w:rFonts w:asciiTheme="minorHAnsi" w:hAnsiTheme="minorHAnsi"/>
+        </w:rPr>
+        <w:t>i</w:t>
+      </w:r>
+      <w:proofErr w:type="spellEnd"/>
+    </w:p>
+    <w:p>
+      <w:pPr>
+        <w:pStyle w:val="NormalWeb"/>
+        <w:numPr>
+          <w:ilvl w:val="0"/>
+          <w:numId w:val="20"/>
+        </w:numPr>
+        <w:spacing w:line="360" w:lineRule="auto"/>
+        <w:rPr>
+          <w:rFonts w:asciiTheme="minorHAnsi" w:hAnsiTheme="minorHAnsi"/>
+        </w:rPr>
+      </w:pPr>
+      <w:r>
+        <w:rPr>
+          <w:rFonts w:asciiTheme="minorHAnsi" w:hAnsiTheme="minorHAnsi"/>
+        </w:rPr>
+        <w:t>extend(</w:t>
+      </w:r>
+      <w:proofErr w:type="spellStart"/>
+      <w:r>
+        <w:rPr>
+          <w:rFonts w:asciiTheme="minorHAnsi" w:hAnsiTheme="minorHAnsi"/>
+        </w:rPr>
+        <w:t>iterable</w:t>
+      </w:r>
+      <w:proofErr w:type="spellEnd"/>
+      <w:r>
+        <w:rPr>
+          <w:rFonts w:asciiTheme="minorHAnsi" w:hAnsiTheme="minorHAnsi"/>
+        </w:rPr>
+        <w:t xml:space="preserve">) → adds all items from another </w:t>
+      </w:r>
+      <w:proofErr w:type="spellStart"/>
+      <w:r>
+        <w:rPr>
+          <w:rFonts w:asciiTheme="minorHAnsi" w:hAnsiTheme="minorHAnsi"/>
+        </w:rPr>
+        <w:t>iterable</w:t>
+      </w:r>
+      <w:proofErr w:type="spellEnd"/>
+      <w:r>
+        <w:rPr>
+          <w:rFonts w:asciiTheme="minorHAnsi" w:hAnsiTheme="minorHAnsi"/>
+        </w:rPr>
+        <w:t xml:space="preserve"> (list, tuple, etc.)</w:t>
+      </w:r>
+    </w:p>
+    <w:p>
+      <w:pPr>
+        <w:pStyle w:val="NormalWeb"/>
+        <w:spacing w:line="360" w:lineRule="auto"/>
+        <w:rPr>
+          <w:rFonts w:asciiTheme="minorHAnsi" w:hAnsiTheme="minorHAnsi"/>
+        </w:rPr>
+      </w:pPr>
+      <w:r>
+        <w:rPr>
+          <w:rFonts w:asciiTheme="minorHAnsi" w:hAnsiTheme="minorHAnsi"/>
+        </w:rPr>
+        <w:pict w14:anchorId="3B3E8F55">
+          <v:rect id="_x0000_i1031" style="width:0;height:1.5pt" o:hralign="center" o:hrstd="t" o:hr="t" fillcolor="#a0a0a0" stroked="f"/>
+        </w:pict>
+      </w:r>
+    </w:p>
+    <w:p>
+      <w:pPr>
+        <w:pStyle w:val="NormalWeb"/>
+        <w:spacing w:line="360" w:lineRule="auto"/>
+        <w:rPr>
+          <w:rFonts w:asciiTheme="minorHAnsi" w:hAnsiTheme="minorHAnsi"/>
+          <w:sz w:val="28"/>
+          <w:szCs w:val="28"/>
+        </w:rPr>
+      </w:pPr>
+      <w:r>
+        <w:rPr>
+          <w:rFonts w:asciiTheme="minorHAnsi" w:hAnsiTheme="minorHAnsi"/>
+          <w:sz w:val="28"/>
+          <w:szCs w:val="28"/>
+        </w:rPr>
+        <w:t xml:space="preserve"> Removing methods for a Python list</w:t>
+      </w:r>
+    </w:p>
+    <w:p>
+      <w:pPr>
+        <w:pStyle w:val="NormalWeb"/>
+        <w:numPr>
+          <w:ilvl w:val="0"/>
+          <w:numId w:val="21"/>
+        </w:numPr>
+        <w:spacing w:line="360" w:lineRule="auto"/>
+        <w:rPr>
+          <w:rFonts w:asciiTheme="minorHAnsi" w:hAnsiTheme="minorHAnsi"/>
+        </w:rPr>
+      </w:pPr>
+      <w:r>
+        <w:rPr>
+          <w:rFonts w:asciiTheme="minorHAnsi" w:hAnsiTheme="minorHAnsi"/>
+        </w:rPr>
+        <w:t>pop(</w:t>
+      </w:r>
+      <w:proofErr w:type="spellStart"/>
+      <w:r>
+        <w:rPr>
+          <w:rFonts w:asciiTheme="minorHAnsi" w:hAnsiTheme="minorHAnsi"/>
+        </w:rPr>
+        <w:t>i</w:t>
+      </w:r>
+      <w:proofErr w:type="spellEnd"/>
+      <w:r>
+        <w:rPr>
+          <w:rFonts w:asciiTheme="minorHAnsi" w:hAnsiTheme="minorHAnsi"/>
+        </w:rPr>
+        <w:t xml:space="preserve">) → removes and returns the element at index </w:t>
+      </w:r>
+      <w:proofErr w:type="spellStart"/>
+      <w:r>
+        <w:rPr>
+          <w:rFonts w:asciiTheme="minorHAnsi" w:hAnsiTheme="minorHAnsi"/>
+        </w:rPr>
+        <w:t>i</w:t>
+      </w:r>
+      <w:proofErr w:type="spellEnd"/>
+      <w:r>
+        <w:rPr>
+          <w:rFonts w:asciiTheme="minorHAnsi" w:hAnsiTheme="minorHAnsi"/>
+        </w:rPr>
+        <w:t xml:space="preserve"> (default last element)</w:t>
+      </w:r>
+    </w:p>
+    <w:p>
+      <w:pPr>
+        <w:pStyle w:val="NormalWeb"/>
+        <w:numPr>
+          <w:ilvl w:val="0"/>
+          <w:numId w:val="21"/>
+        </w:numPr>
+        <w:spacing w:line="360" w:lineRule="auto"/>
+        <w:rPr>
+          <w:rFonts w:asciiTheme="minorHAnsi" w:hAnsiTheme="minorHAnsi"/>
+        </w:rPr>
+      </w:pPr>
+      <w:r>
+        <w:rPr>
+          <w:rFonts w:asciiTheme="minorHAnsi" w:hAnsiTheme="minorHAnsi"/>
+        </w:rPr>
+        <w:t xml:space="preserve">remove(x) → removes the </w:t>
+      </w:r>
+      <w:r>
+        <w:rPr>
+          <w:rFonts w:asciiTheme="minorHAnsi" w:hAnsiTheme="minorHAnsi"/>
+          <w:i/>
+          <w:iCs/>
+        </w:rPr>
+        <w:t>first occurrence</w:t>
+      </w:r>
+      <w:r>
+        <w:rPr>
+          <w:rFonts w:asciiTheme="minorHAnsi" w:hAnsiTheme="minorHAnsi"/>
+        </w:rPr>
+        <w:t xml:space="preserve"> of value x</w:t>
+      </w:r>
+    </w:p>
+    <w:p>
+      <w:pPr>
+        <w:pStyle w:val="NormalWeb"/>
+        <w:numPr>
+          <w:ilvl w:val="0"/>
+          <w:numId w:val="21"/>
+        </w:numPr>
+        <w:spacing w:line="360" w:lineRule="auto"/>
+        <w:rPr>
+          <w:rFonts w:asciiTheme="minorHAnsi" w:hAnsiTheme="minorHAnsi"/>
+        </w:rPr>
+      </w:pPr>
+      <w:proofErr w:type="gramStart"/>
+      <w:r>
+        <w:rPr>
+          <w:rFonts w:asciiTheme="minorHAnsi" w:hAnsiTheme="minorHAnsi"/>
+        </w:rPr>
+        <w:t>clear(</w:t>
+      </w:r>
+      <w:proofErr w:type="gramEnd"/>
+      <w:r>
+        <w:rPr>
+          <w:rFonts w:asciiTheme="minorHAnsi" w:hAnsiTheme="minorHAnsi"/>
+        </w:rPr>
+        <w:t>) → removes all items from the list</w:t>
+      </w:r>
+    </w:p>
+    <w:p>
+      <w:pPr>
+        <w:pStyle w:val="NormalWeb"/>
+        <w:numPr>
+          <w:ilvl w:val="0"/>
+          <w:numId w:val="21"/>
+        </w:numPr>
+        <w:spacing w:line="360" w:lineRule="auto"/>
+        <w:rPr>
+          <w:rFonts w:asciiTheme="minorHAnsi" w:hAnsiTheme="minorHAnsi"/>
+        </w:rPr>
+      </w:pPr>
+      <w:r>
+        <w:rPr>
+          <w:rFonts w:asciiTheme="minorHAnsi" w:hAnsiTheme="minorHAnsi"/>
+        </w:rPr>
+        <w:t>del list[</w:t>
+      </w:r>
+      <w:proofErr w:type="spellStart"/>
+      <w:r>
+        <w:rPr>
+          <w:rFonts w:asciiTheme="minorHAnsi" w:hAnsiTheme="minorHAnsi"/>
+        </w:rPr>
+        <w:t>i</w:t>
+      </w:r>
+      <w:proofErr w:type="spellEnd"/>
+      <w:r>
+        <w:rPr>
+          <w:rFonts w:asciiTheme="minorHAnsi" w:hAnsiTheme="minorHAnsi"/>
+        </w:rPr>
+        <w:t xml:space="preserve">] → (keyword, not a method) deletes item at index </w:t>
+      </w:r>
+      <w:proofErr w:type="spellStart"/>
+      <w:r>
+        <w:rPr>
+          <w:rFonts w:asciiTheme="minorHAnsi" w:hAnsiTheme="minorHAnsi"/>
+        </w:rPr>
+        <w:t>i</w:t>
+      </w:r>
+      <w:proofErr w:type="spellEnd"/>
+    </w:p>
+    <w:p>
+      <w:pPr>
+        <w:pStyle w:val="NormalWeb"/>
         <w:spacing w:line="360" w:lineRule="auto"/>
         <w:rPr>
           <w:rFonts w:asciiTheme="minorHAnsi" w:hAnsiTheme="minorHAnsi"/>
@@ -7058,6 +7380,155 @@
     </w:lvl>
   </w:abstractNum>
   <w:abstractNum w:abstractNumId="3" w15:restartNumberingAfterBreak="0">
+    <w:nsid w:val="0705039B"/>
+    <w:multiLevelType w:val="multilevel"/>
+    <w:tmpl w:val="ED66E66C"/>
+    <w:lvl w:ilvl="0">
+      <w:start w:val="1"/>
+      <w:numFmt w:val="bullet"/>
+      <w:lvlText w:val=""/>
+      <w:lvlJc w:val="left"/>
+      <w:pPr>
+        <w:tabs>
+          <w:tab w:val="num" w:pos="720"/>
+        </w:tabs>
+        <w:ind w:left="720" w:hanging="360"/>
+      </w:pPr>
+      <w:rPr>
+        <w:rFonts w:ascii="Symbol" w:hAnsi="Symbol" w:hint="default"/>
+        <w:sz w:val="20"/>
+      </w:rPr>
+    </w:lvl>
+    <w:lvl w:ilvl="1" w:tentative="1">
+      <w:start w:val="1"/>
+      <w:numFmt w:val="bullet"/>
+      <w:lvlText w:val="o"/>
+      <w:lvlJc w:val="left"/>
+      <w:pPr>
+        <w:tabs>
+          <w:tab w:val="num" w:pos="1440"/>
+        </w:tabs>
+        <w:ind w:left="1440" w:hanging="360"/>
+      </w:pPr>
+      <w:rPr>
+        <w:rFonts w:ascii="Courier New" w:hAnsi="Courier New" w:hint="default"/>
+        <w:sz w:val="20"/>
+      </w:rPr>
+    </w:lvl>
+    <w:lvl w:ilvl="2" w:tentative="1">
+      <w:start w:val="1"/>
+      <w:numFmt w:val="bullet"/>
+      <w:lvlText w:val=""/>
+      <w:lvlJc w:val="left"/>
+      <w:pPr>
+        <w:tabs>
+          <w:tab w:val="num" w:pos="2160"/>
+        </w:tabs>
+        <w:ind w:left="2160" w:hanging="360"/>
+      </w:pPr>
+      <w:rPr>
+        <w:rFonts w:ascii="Wingdings" w:hAnsi="Wingdings" w:hint="default"/>
+        <w:sz w:val="20"/>
+      </w:rPr>
+    </w:lvl>
+    <w:lvl w:ilvl="3" w:tentative="1">
+      <w:start w:val="1"/>
+      <w:numFmt w:val="bullet"/>
+      <w:lvlText w:val=""/>
+      <w:lvlJc w:val="left"/>
+      <w:pPr>
+        <w:tabs>
+          <w:tab w:val="num" w:pos="2880"/>
+        </w:tabs>
+        <w:ind w:left="2880" w:hanging="360"/>
+      </w:pPr>
+      <w:rPr>
+        <w:rFonts w:ascii="Wingdings" w:hAnsi="Wingdings" w:hint="default"/>
+        <w:sz w:val="20"/>
+      </w:rPr>
+    </w:lvl>
+    <w:lvl w:ilvl="4" w:tentative="1">
+      <w:start w:val="1"/>
+      <w:numFmt w:val="bullet"/>
+      <w:lvlText w:val=""/>
+      <w:lvlJc w:val="left"/>
+      <w:pPr>
+        <w:tabs>
+          <w:tab w:val="num" w:pos="3600"/>
+        </w:tabs>
+        <w:ind w:left="3600" w:hanging="360"/>
+      </w:pPr>
+      <w:rPr>
+        <w:rFonts w:ascii="Wingdings" w:hAnsi="Wingdings" w:hint="default"/>
+        <w:sz w:val="20"/>
+      </w:rPr>
+    </w:lvl>
+    <w:lvl w:ilvl="5" w:tentative="1">
+      <w:start w:val="1"/>
+      <w:numFmt w:val="bullet"/>
+      <w:lvlText w:val=""/>
+      <w:lvlJc w:val="left"/>
+      <w:pPr>
+        <w:tabs>
+          <w:tab w:val="num" w:pos="4320"/>
+        </w:tabs>
+        <w:ind w:left="4320" w:hanging="360"/>
+      </w:pPr>
+      <w:rPr>
+        <w:rFonts w:ascii="Wingdings" w:hAnsi="Wingdings" w:hint="default"/>
+        <w:sz w:val="20"/>
+      </w:rPr>
+    </w:lvl>
+    <w:lvl w:ilvl="6" w:tentative="1">
+      <w:start w:val="1"/>
+      <w:numFmt w:val="bullet"/>
+      <w:lvlText w:val=""/>
+      <w:lvlJc w:val="left"/>
+      <w:pPr>
+        <w:tabs>
+          <w:tab w:val="num" w:pos="5040"/>
+        </w:tabs>
+        <w:ind w:left="5040" w:hanging="360"/>
+      </w:pPr>
+      <w:rPr>
+        <w:rFonts w:ascii="Wingdings" w:hAnsi="Wingdings" w:hint="default"/>
+        <w:sz w:val="20"/>
+      </w:rPr>
+    </w:lvl>
+    <w:lvl w:ilvl="7" w:tentative="1">
+      <w:start w:val="1"/>
+      <w:numFmt w:val="bullet"/>
+      <w:lvlText w:val=""/>
+      <w:lvlJc w:val="left"/>
+      <w:pPr>
+        <w:tabs>
+          <w:tab w:val="num" w:pos="5760"/>
+        </w:tabs>
+        <w:ind w:left="5760" w:hanging="360"/>
+      </w:pPr>
+      <w:rPr>
+        <w:rFonts w:ascii="Wingdings" w:hAnsi="Wingdings" w:hint="default"/>
+        <w:sz w:val="20"/>
+      </w:rPr>
+    </w:lvl>
+    <w:lvl w:ilvl="8" w:tentative="1">
+      <w:start w:val="1"/>
+      <w:numFmt w:val="bullet"/>
+      <w:lvlText w:val=""/>
+      <w:lvlJc w:val="left"/>
+      <w:pPr>
+        <w:tabs>
+          <w:tab w:val="num" w:pos="6480"/>
+        </w:tabs>
+        <w:ind w:left="6480" w:hanging="360"/>
+      </w:pPr>
+      <w:rPr>
+        <w:rFonts w:ascii="Wingdings" w:hAnsi="Wingdings" w:hint="default"/>
+        <w:sz w:val="20"/>
+      </w:rPr>
+    </w:lvl>
+  </w:abstractNum>
+  <w:abstractNum w:abstractNumId="4" w15:restartNumberingAfterBreak="0">
     <w:nsid w:val="0997076D"/>
     <w:multiLevelType w:val="hybridMultilevel"/>
     <w:tmpl w:val="06A077AE"/>
@@ -7170,7 +7641,7 @@
       </w:rPr>
     </w:lvl>
   </w:abstractNum>
-  <w:abstractNum w:abstractNumId="4" w15:restartNumberingAfterBreak="0">
+  <w:abstractNum w:abstractNumId="5" w15:restartNumberingAfterBreak="0">
     <w:nsid w:val="0C5E24B2"/>
     <w:multiLevelType w:val="hybridMultilevel"/>
     <w:tmpl w:val="1A34838E"/>
@@ -7283,7 +7754,7 @@
       </w:rPr>
     </w:lvl>
   </w:abstractNum>
-  <w:abstractNum w:abstractNumId="5" w15:restartNumberingAfterBreak="0">
+  <w:abstractNum w:abstractNumId="6" w15:restartNumberingAfterBreak="0">
     <w:nsid w:val="21154B93"/>
     <w:multiLevelType w:val="hybridMultilevel"/>
     <w:tmpl w:val="4ACCF392"/>
@@ -7396,7 +7867,7 @@
       </w:rPr>
     </w:lvl>
   </w:abstractNum>
-  <w:abstractNum w:abstractNumId="6" w15:restartNumberingAfterBreak="0">
+  <w:abstractNum w:abstractNumId="7" w15:restartNumberingAfterBreak="0">
     <w:nsid w:val="2E681485"/>
     <w:multiLevelType w:val="hybridMultilevel"/>
     <w:tmpl w:val="D7F6804C"/>
@@ -7509,7 +7980,7 @@
       </w:rPr>
     </w:lvl>
   </w:abstractNum>
-  <w:abstractNum w:abstractNumId="7" w15:restartNumberingAfterBreak="0">
+  <w:abstractNum w:abstractNumId="8" w15:restartNumberingAfterBreak="0">
     <w:nsid w:val="2F3716B0"/>
     <w:multiLevelType w:val="hybridMultilevel"/>
     <w:tmpl w:val="33688832"/>
@@ -7622,7 +8093,7 @@
       </w:rPr>
     </w:lvl>
   </w:abstractNum>
-  <w:abstractNum w:abstractNumId="8" w15:restartNumberingAfterBreak="0">
+  <w:abstractNum w:abstractNumId="9" w15:restartNumberingAfterBreak="0">
     <w:nsid w:val="381F3436"/>
     <w:multiLevelType w:val="hybridMultilevel"/>
     <w:tmpl w:val="959E579C"/>
@@ -7735,7 +8206,7 @@
       </w:rPr>
     </w:lvl>
   </w:abstractNum>
-  <w:abstractNum w:abstractNumId="9" w15:restartNumberingAfterBreak="0">
+  <w:abstractNum w:abstractNumId="10" w15:restartNumberingAfterBreak="0">
     <w:nsid w:val="389A1991"/>
     <w:multiLevelType w:val="hybridMultilevel"/>
     <w:tmpl w:val="22F69C74"/>
@@ -7848,7 +8319,7 @@
       </w:rPr>
     </w:lvl>
   </w:abstractNum>
-  <w:abstractNum w:abstractNumId="10" w15:restartNumberingAfterBreak="0">
+  <w:abstractNum w:abstractNumId="11" w15:restartNumberingAfterBreak="0">
     <w:nsid w:val="42B3044D"/>
     <w:multiLevelType w:val="hybridMultilevel"/>
     <w:tmpl w:val="460231DA"/>
@@ -7961,7 +8432,7 @@
       </w:rPr>
     </w:lvl>
   </w:abstractNum>
-  <w:abstractNum w:abstractNumId="11" w15:restartNumberingAfterBreak="0">
+  <w:abstractNum w:abstractNumId="12" w15:restartNumberingAfterBreak="0">
     <w:nsid w:val="4CC44F0A"/>
     <w:multiLevelType w:val="hybridMultilevel"/>
     <w:tmpl w:val="F03AA9B0"/>
@@ -8074,7 +8545,7 @@
       </w:rPr>
     </w:lvl>
   </w:abstractNum>
-  <w:abstractNum w:abstractNumId="12" w15:restartNumberingAfterBreak="0">
+  <w:abstractNum w:abstractNumId="13" w15:restartNumberingAfterBreak="0">
     <w:nsid w:val="52A24A76"/>
     <w:multiLevelType w:val="hybridMultilevel"/>
     <w:tmpl w:val="F8349C74"/>
@@ -8186,7 +8657,7 @@
       </w:rPr>
     </w:lvl>
   </w:abstractNum>
-  <w:abstractNum w:abstractNumId="13" w15:restartNumberingAfterBreak="0">
+  <w:abstractNum w:abstractNumId="14" w15:restartNumberingAfterBreak="0">
     <w:nsid w:val="53EF3364"/>
     <w:multiLevelType w:val="hybridMultilevel"/>
     <w:tmpl w:val="E51E3B12"/>
@@ -8299,7 +8770,7 @@
       </w:rPr>
     </w:lvl>
   </w:abstractNum>
-  <w:abstractNum w:abstractNumId="14" w15:restartNumberingAfterBreak="0">
+  <w:abstractNum w:abstractNumId="15" w15:restartNumberingAfterBreak="0">
     <w:nsid w:val="57CD1009"/>
     <w:multiLevelType w:val="hybridMultilevel"/>
     <w:tmpl w:val="BBB489EA"/>
@@ -8412,7 +8883,7 @@
       </w:rPr>
     </w:lvl>
   </w:abstractNum>
-  <w:abstractNum w:abstractNumId="15" w15:restartNumberingAfterBreak="0">
+  <w:abstractNum w:abstractNumId="16" w15:restartNumberingAfterBreak="0">
     <w:nsid w:val="598D341A"/>
     <w:multiLevelType w:val="hybridMultilevel"/>
     <w:tmpl w:val="0896BBBA"/>
@@ -8525,7 +8996,7 @@
       </w:rPr>
     </w:lvl>
   </w:abstractNum>
-  <w:abstractNum w:abstractNumId="16" w15:restartNumberingAfterBreak="0">
+  <w:abstractNum w:abstractNumId="17" w15:restartNumberingAfterBreak="0">
     <w:nsid w:val="5D2B10D8"/>
     <w:multiLevelType w:val="hybridMultilevel"/>
     <w:tmpl w:val="9B360F9C"/>
@@ -8638,7 +9109,7 @@
       </w:rPr>
     </w:lvl>
   </w:abstractNum>
-  <w:abstractNum w:abstractNumId="17" w15:restartNumberingAfterBreak="0">
+  <w:abstractNum w:abstractNumId="18" w15:restartNumberingAfterBreak="0">
     <w:nsid w:val="61B810D5"/>
     <w:multiLevelType w:val="hybridMultilevel"/>
     <w:tmpl w:val="DAD8238A"/>
@@ -8751,7 +9222,156 @@
       </w:rPr>
     </w:lvl>
   </w:abstractNum>
-  <w:abstractNum w:abstractNumId="18" w15:restartNumberingAfterBreak="0">
+  <w:abstractNum w:abstractNumId="19" w15:restartNumberingAfterBreak="0">
+    <w:nsid w:val="742B6430"/>
+    <w:multiLevelType w:val="multilevel"/>
+    <w:tmpl w:val="C2642178"/>
+    <w:lvl w:ilvl="0">
+      <w:start w:val="1"/>
+      <w:numFmt w:val="bullet"/>
+      <w:lvlText w:val=""/>
+      <w:lvlJc w:val="left"/>
+      <w:pPr>
+        <w:tabs>
+          <w:tab w:val="num" w:pos="720"/>
+        </w:tabs>
+        <w:ind w:left="720" w:hanging="360"/>
+      </w:pPr>
+      <w:rPr>
+        <w:rFonts w:ascii="Symbol" w:hAnsi="Symbol" w:hint="default"/>
+        <w:sz w:val="20"/>
+      </w:rPr>
+    </w:lvl>
+    <w:lvl w:ilvl="1" w:tentative="1">
+      <w:start w:val="1"/>
+      <w:numFmt w:val="bullet"/>
+      <w:lvlText w:val="o"/>
+      <w:lvlJc w:val="left"/>
+      <w:pPr>
+        <w:tabs>
+          <w:tab w:val="num" w:pos="1440"/>
+        </w:tabs>
+        <w:ind w:left="1440" w:hanging="360"/>
+      </w:pPr>
+      <w:rPr>
+        <w:rFonts w:ascii="Courier New" w:hAnsi="Courier New" w:hint="default"/>
+        <w:sz w:val="20"/>
+      </w:rPr>
+    </w:lvl>
+    <w:lvl w:ilvl="2" w:tentative="1">
+      <w:start w:val="1"/>
+      <w:numFmt w:val="bullet"/>
+      <w:lvlText w:val=""/>
+      <w:lvlJc w:val="left"/>
+      <w:pPr>
+        <w:tabs>
+          <w:tab w:val="num" w:pos="2160"/>
+        </w:tabs>
+        <w:ind w:left="2160" w:hanging="360"/>
+      </w:pPr>
+      <w:rPr>
+        <w:rFonts w:ascii="Wingdings" w:hAnsi="Wingdings" w:hint="default"/>
+        <w:sz w:val="20"/>
+      </w:rPr>
+    </w:lvl>
+    <w:lvl w:ilvl="3" w:tentative="1">
+      <w:start w:val="1"/>
+      <w:numFmt w:val="bullet"/>
+      <w:lvlText w:val=""/>
+      <w:lvlJc w:val="left"/>
+      <w:pPr>
+        <w:tabs>
+          <w:tab w:val="num" w:pos="2880"/>
+        </w:tabs>
+        <w:ind w:left="2880" w:hanging="360"/>
+      </w:pPr>
+      <w:rPr>
+        <w:rFonts w:ascii="Wingdings" w:hAnsi="Wingdings" w:hint="default"/>
+        <w:sz w:val="20"/>
+      </w:rPr>
+    </w:lvl>
+    <w:lvl w:ilvl="4" w:tentative="1">
+      <w:start w:val="1"/>
+      <w:numFmt w:val="bullet"/>
+      <w:lvlText w:val=""/>
+      <w:lvlJc w:val="left"/>
+      <w:pPr>
+        <w:tabs>
+          <w:tab w:val="num" w:pos="3600"/>
+        </w:tabs>
+        <w:ind w:left="3600" w:hanging="360"/>
+      </w:pPr>
+      <w:rPr>
+        <w:rFonts w:ascii="Wingdings" w:hAnsi="Wingdings" w:hint="default"/>
+        <w:sz w:val="20"/>
+      </w:rPr>
+    </w:lvl>
+    <w:lvl w:ilvl="5" w:tentative="1">
+      <w:start w:val="1"/>
+      <w:numFmt w:val="bullet"/>
+      <w:lvlText w:val=""/>
+      <w:lvlJc w:val="left"/>
+      <w:pPr>
+        <w:tabs>
+          <w:tab w:val="num" w:pos="4320"/>
+        </w:tabs>
+        <w:ind w:left="4320" w:hanging="360"/>
+      </w:pPr>
+      <w:rPr>
+        <w:rFonts w:ascii="Wingdings" w:hAnsi="Wingdings" w:hint="default"/>
+        <w:sz w:val="20"/>
+      </w:rPr>
+    </w:lvl>
+    <w:lvl w:ilvl="6" w:tentative="1">
+      <w:start w:val="1"/>
+      <w:numFmt w:val="bullet"/>
+      <w:lvlText w:val=""/>
+      <w:lvlJc w:val="left"/>
+      <w:pPr>
+        <w:tabs>
+          <w:tab w:val="num" w:pos="5040"/>
+        </w:tabs>
+        <w:ind w:left="5040" w:hanging="360"/>
+      </w:pPr>
+      <w:rPr>
+        <w:rFonts w:ascii="Wingdings" w:hAnsi="Wingdings" w:hint="default"/>
+        <w:sz w:val="20"/>
+      </w:rPr>
+    </w:lvl>
+    <w:lvl w:ilvl="7" w:tentative="1">
+      <w:start w:val="1"/>
+      <w:numFmt w:val="bullet"/>
+      <w:lvlText w:val=""/>
+      <w:lvlJc w:val="left"/>
+      <w:pPr>
+        <w:tabs>
+          <w:tab w:val="num" w:pos="5760"/>
+        </w:tabs>
+        <w:ind w:left="5760" w:hanging="360"/>
+      </w:pPr>
+      <w:rPr>
+        <w:rFonts w:ascii="Wingdings" w:hAnsi="Wingdings" w:hint="default"/>
+        <w:sz w:val="20"/>
+      </w:rPr>
+    </w:lvl>
+    <w:lvl w:ilvl="8" w:tentative="1">
+      <w:start w:val="1"/>
+      <w:numFmt w:val="bullet"/>
+      <w:lvlText w:val=""/>
+      <w:lvlJc w:val="left"/>
+      <w:pPr>
+        <w:tabs>
+          <w:tab w:val="num" w:pos="6480"/>
+        </w:tabs>
+        <w:ind w:left="6480" w:hanging="360"/>
+      </w:pPr>
+      <w:rPr>
+        <w:rFonts w:ascii="Wingdings" w:hAnsi="Wingdings" w:hint="default"/>
+        <w:sz w:val="20"/>
+      </w:rPr>
+    </w:lvl>
+  </w:abstractNum>
+  <w:abstractNum w:abstractNumId="20" w15:restartNumberingAfterBreak="0">
     <w:nsid w:val="75115BC9"/>
     <w:multiLevelType w:val="hybridMultilevel"/>
     <w:tmpl w:val="3A2E5432"/>
@@ -8865,61 +9485,67 @@
     </w:lvl>
   </w:abstractNum>
   <w:num w:numId="1" w16cid:durableId="1433085575">
-    <w:abstractNumId w:val="13"/>
+    <w:abstractNumId w:val="14"/>
   </w:num>
   <w:num w:numId="2" w16cid:durableId="833029087">
-    <w:abstractNumId w:val="9"/>
+    <w:abstractNumId w:val="10"/>
   </w:num>
   <w:num w:numId="3" w16cid:durableId="1026757174">
-    <w:abstractNumId w:val="11"/>
+    <w:abstractNumId w:val="12"/>
   </w:num>
   <w:num w:numId="4" w16cid:durableId="1121994336">
-    <w:abstractNumId w:val="4"/>
+    <w:abstractNumId w:val="5"/>
   </w:num>
   <w:num w:numId="5" w16cid:durableId="919942519">
-    <w:abstractNumId w:val="12"/>
+    <w:abstractNumId w:val="13"/>
   </w:num>
   <w:num w:numId="6" w16cid:durableId="401146528">
     <w:abstractNumId w:val="0"/>
   </w:num>
   <w:num w:numId="7" w16cid:durableId="1197814981">
-    <w:abstractNumId w:val="8"/>
+    <w:abstractNumId w:val="9"/>
   </w:num>
   <w:num w:numId="8" w16cid:durableId="1631521271">
     <w:abstractNumId w:val="1"/>
   </w:num>
   <w:num w:numId="9" w16cid:durableId="462890949">
+    <w:abstractNumId w:val="18"/>
+  </w:num>
+  <w:num w:numId="10" w16cid:durableId="1734544377">
+    <w:abstractNumId w:val="4"/>
+  </w:num>
+  <w:num w:numId="11" w16cid:durableId="1180004932">
     <w:abstractNumId w:val="17"/>
   </w:num>
-  <w:num w:numId="10" w16cid:durableId="1734544377">
-    <w:abstractNumId w:val="3"/>
-  </w:num>
-  <w:num w:numId="11" w16cid:durableId="1180004932">
+  <w:num w:numId="12" w16cid:durableId="1074279582">
     <w:abstractNumId w:val="16"/>
   </w:num>
-  <w:num w:numId="12" w16cid:durableId="1074279582">
+  <w:num w:numId="13" w16cid:durableId="913467279">
+    <w:abstractNumId w:val="7"/>
+  </w:num>
+  <w:num w:numId="14" w16cid:durableId="807942539">
+    <w:abstractNumId w:val="11"/>
+  </w:num>
+  <w:num w:numId="15" w16cid:durableId="3822193">
+    <w:abstractNumId w:val="20"/>
+  </w:num>
+  <w:num w:numId="16" w16cid:durableId="1627660435">
     <w:abstractNumId w:val="15"/>
   </w:num>
-  <w:num w:numId="13" w16cid:durableId="913467279">
-    <w:abstractNumId w:val="6"/>
-  </w:num>
-  <w:num w:numId="14" w16cid:durableId="807942539">
-    <w:abstractNumId w:val="10"/>
-  </w:num>
-  <w:num w:numId="15" w16cid:durableId="3822193">
-    <w:abstractNumId w:val="18"/>
-  </w:num>
-  <w:num w:numId="16" w16cid:durableId="1627660435">
-    <w:abstractNumId w:val="14"/>
-  </w:num>
   <w:num w:numId="17" w16cid:durableId="118424002">
-    <w:abstractNumId w:val="7"/>
+    <w:abstractNumId w:val="8"/>
   </w:num>
   <w:num w:numId="18" w16cid:durableId="1142848467">
-    <w:abstractNumId w:val="5"/>
+    <w:abstractNumId w:val="6"/>
   </w:num>
   <w:num w:numId="19" w16cid:durableId="1799182495">
     <w:abstractNumId w:val="2"/>
+  </w:num>
+  <w:num w:numId="20" w16cid:durableId="789128571">
+    <w:abstractNumId w:val="19"/>
+  </w:num>
+  <w:num w:numId="21" w16cid:durableId="629022106">
+    <w:abstractNumId w:val="3"/>
   </w:num>
 </w:numbering>
 </file>

</xml_diff>